<commit_message>
added bwv logo to word template
</commit_message>
<xml_diff>
--- a/src.docx
+++ b/src.docx
@@ -2,6 +2,33 @@
 <file path=word/document.xml><?xml version="1.0" encoding="utf-8"?>
 <w:document xmlns:wpc="http://schemas.microsoft.com/office/word/2010/wordprocessingCanvas" xmlns:cx="http://schemas.microsoft.com/office/drawing/2014/chartex" xmlns:cx1="http://schemas.microsoft.com/office/drawing/2015/9/8/chartex" xmlns:cx2="http://schemas.microsoft.com/office/drawing/2015/10/21/chartex" xmlns:cx3="http://schemas.microsoft.com/office/drawing/2016/5/9/chartex" xmlns:cx4="http://schemas.microsoft.com/office/drawing/2016/5/10/chartex" xmlns:cx5="http://schemas.microsoft.com/office/drawing/2016/5/11/chartex" xmlns:cx6="http://schemas.microsoft.com/office/drawing/2016/5/12/chartex" xmlns:cx7="http://schemas.microsoft.com/office/drawing/2016/5/13/chartex" xmlns:cx8="http://schemas.microsoft.com/office/drawing/2016/5/14/chartex" xmlns:mc="http://schemas.openxmlformats.org/markup-compatibility/2006" xmlns:aink="http://schemas.microsoft.com/office/drawing/2016/ink" xmlns:am3d="http://schemas.microsoft.com/office/drawing/2017/model3d" xmlns:o="urn:schemas-microsoft-com:office:office" xmlns:oel="http://schemas.microsoft.com/office/2019/extlst" xmlns:r="http://schemas.openxmlformats.org/officeDocument/2006/relationships" xmlns:m="http://schemas.openxmlformats.org/officeDocument/2006/math" xmlns:v="urn:schemas-microsoft-com:vml" xmlns:wp14="http://schemas.microsoft.com/office/word/2010/wordprocessingDrawing" xmlns:wp="http://schemas.openxmlformats.org/drawingml/2006/wordprocessingDrawing" xmlns:w10="urn:schemas-microsoft-com:office:word" xmlns:w="http://schemas.openxmlformats.org/wordprocessingml/2006/main" xmlns:w14="http://schemas.microsoft.com/office/word/2010/wordml" xmlns:w15="http://schemas.microsoft.com/office/word/2012/wordml" xmlns:w16cex="http://schemas.microsoft.com/office/word/2018/wordml/cex" xmlns:w16cid="http://schemas.microsoft.com/office/word/2016/wordml/cid" xmlns:w16="http://schemas.microsoft.com/office/word/2018/wordml" xmlns:w16sdtdh="http://schemas.microsoft.com/office/word/2020/wordml/sdtdatahash" xmlns:w16se="http://schemas.microsoft.com/office/word/2015/wordml/symex" xmlns:wpg="http://schemas.microsoft.com/office/word/2010/wordprocessingGroup" xmlns:wpi="http://schemas.microsoft.com/office/word/2010/wordprocessingInk" xmlns:wne="http://schemas.microsoft.com/office/word/2006/wordml" xmlns:wps="http://schemas.microsoft.com/office/word/2010/wordprocessingShape" mc:Ignorable="w14 w15 w16se w16cid w16 w16cex w16sdtdh wp14">
   <w:body>
+    <w:p>
+      <w:pPr>
+        <w:rPr>
+          <w:sz w:val="52"/>
+          <w:szCs w:val="52"/>
+          <w:lang w:val="de-DE"/>
+        </w:rPr>
+      </w:pPr>
+    </w:p>
+    <w:p>
+      <w:pPr>
+        <w:rPr>
+          <w:sz w:val="52"/>
+          <w:szCs w:val="52"/>
+          <w:lang w:val="de-DE"/>
+        </w:rPr>
+      </w:pPr>
+    </w:p>
+    <w:p>
+      <w:pPr>
+        <w:rPr>
+          <w:sz w:val="52"/>
+          <w:szCs w:val="52"/>
+          <w:lang w:val="de-DE"/>
+        </w:rPr>
+      </w:pPr>
+    </w:p>
     <w:p>
       <w:pPr>
         <w:rPr>
@@ -138,42 +165,863 @@
           </w:p>
         </w:tc>
       </w:tr>
+      <w:tr>
+        <w:tc>
+          <w:tcPr>
+            <w:tcW w:w="1129" w:type="dxa"/>
+          </w:tcPr>
+          <w:p>
+            <w:pPr>
+              <w:rPr>
+                <w:lang w:val="de-DE"/>
+              </w:rPr>
+            </w:pPr>
+            <w:r>
+              <w:rPr>
+                <w:lang w:val="de-DE"/>
+              </w:rPr>
+              <w:t>$$ID$$</w:t>
+            </w:r>
+          </w:p>
+        </w:tc>
+        <w:tc>
+          <w:tcPr>
+            <w:tcW w:w="2268" w:type="dxa"/>
+          </w:tcPr>
+          <w:p>
+            <w:pPr>
+              <w:rPr>
+                <w:lang w:val="de-DE"/>
+              </w:rPr>
+            </w:pPr>
+            <w:r>
+              <w:rPr>
+                <w:lang w:val="de-DE"/>
+              </w:rPr>
+              <w:t>$$RAUM$$</w:t>
+            </w:r>
+          </w:p>
+        </w:tc>
+        <w:tc>
+          <w:tcPr>
+            <w:tcW w:w="5954" w:type="dxa"/>
+          </w:tcPr>
+          <w:p>
+            <w:pPr>
+              <w:rPr>
+                <w:lang w:val="de-DE"/>
+              </w:rPr>
+            </w:pPr>
+            <w:r>
+              <w:rPr>
+                <w:lang w:val="de-DE"/>
+              </w:rPr>
+              <w:t>$$VERANSTALTUNG$$</w:t>
+            </w:r>
+          </w:p>
+        </w:tc>
+      </w:tr>
+      <w:tr>
+        <w:tc>
+          <w:tcPr>
+            <w:tcW w:w="1129" w:type="dxa"/>
+          </w:tcPr>
+          <w:p>
+            <w:pPr>
+              <w:rPr>
+                <w:lang w:val="de-DE"/>
+              </w:rPr>
+            </w:pPr>
+            <w:r>
+              <w:rPr>
+                <w:lang w:val="de-DE"/>
+              </w:rPr>
+              <w:t>$$ID$$</w:t>
+            </w:r>
+          </w:p>
+        </w:tc>
+        <w:tc>
+          <w:tcPr>
+            <w:tcW w:w="2268" w:type="dxa"/>
+          </w:tcPr>
+          <w:p>
+            <w:pPr>
+              <w:rPr>
+                <w:lang w:val="de-DE"/>
+              </w:rPr>
+            </w:pPr>
+            <w:r>
+              <w:rPr>
+                <w:lang w:val="de-DE"/>
+              </w:rPr>
+              <w:t>$$RAUM$$</w:t>
+            </w:r>
+          </w:p>
+        </w:tc>
+        <w:tc>
+          <w:tcPr>
+            <w:tcW w:w="5954" w:type="dxa"/>
+          </w:tcPr>
+          <w:p>
+            <w:pPr>
+              <w:rPr>
+                <w:lang w:val="de-DE"/>
+              </w:rPr>
+            </w:pPr>
+            <w:r>
+              <w:rPr>
+                <w:lang w:val="de-DE"/>
+              </w:rPr>
+              <w:t>$$VERANSTALTUNG$$</w:t>
+            </w:r>
+          </w:p>
+        </w:tc>
+      </w:tr>
+      <w:tr>
+        <w:tc>
+          <w:tcPr>
+            <w:tcW w:w="1129" w:type="dxa"/>
+          </w:tcPr>
+          <w:p>
+            <w:pPr>
+              <w:rPr>
+                <w:lang w:val="de-DE"/>
+              </w:rPr>
+            </w:pPr>
+            <w:r>
+              <w:rPr>
+                <w:lang w:val="de-DE"/>
+              </w:rPr>
+              <w:t>$$ID$$</w:t>
+            </w:r>
+          </w:p>
+        </w:tc>
+        <w:tc>
+          <w:tcPr>
+            <w:tcW w:w="2268" w:type="dxa"/>
+          </w:tcPr>
+          <w:p>
+            <w:pPr>
+              <w:rPr>
+                <w:lang w:val="de-DE"/>
+              </w:rPr>
+            </w:pPr>
+            <w:r>
+              <w:rPr>
+                <w:lang w:val="de-DE"/>
+              </w:rPr>
+              <w:t>$$RAUM$$</w:t>
+            </w:r>
+          </w:p>
+        </w:tc>
+        <w:tc>
+          <w:tcPr>
+            <w:tcW w:w="5954" w:type="dxa"/>
+          </w:tcPr>
+          <w:p>
+            <w:pPr>
+              <w:rPr>
+                <w:lang w:val="de-DE"/>
+              </w:rPr>
+            </w:pPr>
+            <w:r>
+              <w:rPr>
+                <w:lang w:val="de-DE"/>
+              </w:rPr>
+              <w:t>$$VERANSTALTUNG$$</w:t>
+            </w:r>
+          </w:p>
+        </w:tc>
+      </w:tr>
+      <w:tr>
+        <w:tc>
+          <w:tcPr>
+            <w:tcW w:w="1129" w:type="dxa"/>
+          </w:tcPr>
+          <w:p>
+            <w:pPr>
+              <w:rPr>
+                <w:lang w:val="de-DE"/>
+              </w:rPr>
+            </w:pPr>
+            <w:r>
+              <w:rPr>
+                <w:lang w:val="de-DE"/>
+              </w:rPr>
+              <w:t>$$ID$$</w:t>
+            </w:r>
+          </w:p>
+        </w:tc>
+        <w:tc>
+          <w:tcPr>
+            <w:tcW w:w="2268" w:type="dxa"/>
+          </w:tcPr>
+          <w:p>
+            <w:pPr>
+              <w:rPr>
+                <w:lang w:val="de-DE"/>
+              </w:rPr>
+            </w:pPr>
+            <w:r>
+              <w:rPr>
+                <w:lang w:val="de-DE"/>
+              </w:rPr>
+              <w:t>$$RAUM$$</w:t>
+            </w:r>
+          </w:p>
+        </w:tc>
+        <w:tc>
+          <w:tcPr>
+            <w:tcW w:w="5954" w:type="dxa"/>
+          </w:tcPr>
+          <w:p>
+            <w:pPr>
+              <w:rPr>
+                <w:lang w:val="de-DE"/>
+              </w:rPr>
+            </w:pPr>
+            <w:r>
+              <w:rPr>
+                <w:lang w:val="de-DE"/>
+              </w:rPr>
+              <w:t>$$VERANSTALTUNG$$</w:t>
+            </w:r>
+          </w:p>
+        </w:tc>
+      </w:tr>
+      <w:tr>
+        <w:tc>
+          <w:tcPr>
+            <w:tcW w:w="1129" w:type="dxa"/>
+          </w:tcPr>
+          <w:p>
+            <w:pPr>
+              <w:rPr>
+                <w:lang w:val="de-DE"/>
+              </w:rPr>
+            </w:pPr>
+            <w:r>
+              <w:rPr>
+                <w:lang w:val="de-DE"/>
+              </w:rPr>
+              <w:t>$$ID$$</w:t>
+            </w:r>
+          </w:p>
+        </w:tc>
+        <w:tc>
+          <w:tcPr>
+            <w:tcW w:w="2268" w:type="dxa"/>
+          </w:tcPr>
+          <w:p>
+            <w:pPr>
+              <w:rPr>
+                <w:lang w:val="de-DE"/>
+              </w:rPr>
+            </w:pPr>
+            <w:r>
+              <w:rPr>
+                <w:lang w:val="de-DE"/>
+              </w:rPr>
+              <w:t>$$RAUM$$</w:t>
+            </w:r>
+          </w:p>
+        </w:tc>
+        <w:tc>
+          <w:tcPr>
+            <w:tcW w:w="5954" w:type="dxa"/>
+          </w:tcPr>
+          <w:p>
+            <w:pPr>
+              <w:rPr>
+                <w:lang w:val="de-DE"/>
+              </w:rPr>
+            </w:pPr>
+            <w:r>
+              <w:rPr>
+                <w:lang w:val="de-DE"/>
+              </w:rPr>
+              <w:t>$$VERANSTALTUNG$$</w:t>
+            </w:r>
+          </w:p>
+        </w:tc>
+      </w:tr>
+      <w:tr>
+        <w:tc>
+          <w:tcPr>
+            <w:tcW w:w="1129" w:type="dxa"/>
+          </w:tcPr>
+          <w:p>
+            <w:pPr>
+              <w:rPr>
+                <w:lang w:val="de-DE"/>
+              </w:rPr>
+            </w:pPr>
+            <w:r>
+              <w:rPr>
+                <w:lang w:val="de-DE"/>
+              </w:rPr>
+              <w:t>$$ID$$</w:t>
+            </w:r>
+          </w:p>
+        </w:tc>
+        <w:tc>
+          <w:tcPr>
+            <w:tcW w:w="2268" w:type="dxa"/>
+          </w:tcPr>
+          <w:p>
+            <w:pPr>
+              <w:rPr>
+                <w:lang w:val="de-DE"/>
+              </w:rPr>
+            </w:pPr>
+            <w:r>
+              <w:rPr>
+                <w:lang w:val="de-DE"/>
+              </w:rPr>
+              <w:t>$$RAUM$$</w:t>
+            </w:r>
+          </w:p>
+        </w:tc>
+        <w:tc>
+          <w:tcPr>
+            <w:tcW w:w="5954" w:type="dxa"/>
+          </w:tcPr>
+          <w:p>
+            <w:pPr>
+              <w:rPr>
+                <w:lang w:val="de-DE"/>
+              </w:rPr>
+            </w:pPr>
+            <w:r>
+              <w:rPr>
+                <w:lang w:val="de-DE"/>
+              </w:rPr>
+              <w:t>$$VERANSTALTUNG$$</w:t>
+            </w:r>
+          </w:p>
+        </w:tc>
+      </w:tr>
     </w:tbl>
     <w:p>
       <w:pPr>
-        <w:rPr>
-          <w:sz w:val="52"/>
-          <w:szCs w:val="52"/>
-          <w:lang w:val="de-DE"/>
-        </w:rPr>
-      </w:pPr>
-    </w:p>
-    <w:p>
-      <w:pPr>
-        <w:rPr>
-          <w:sz w:val="52"/>
-          <w:szCs w:val="52"/>
-          <w:lang w:val="de-DE"/>
-        </w:rPr>
-      </w:pPr>
-    </w:p>
-    <w:p>
-      <w:pPr>
-        <w:rPr>
-          <w:sz w:val="52"/>
-          <w:szCs w:val="52"/>
-          <w:lang w:val="de-DE"/>
-        </w:rPr>
+        <w:pStyle w:val="Aufgabentext"/>
       </w:pPr>
     </w:p>
     <w:sectPr>
+      <w:footerReference w:type="default" r:id="rId7"/>
+      <w:headerReference w:type="first" r:id="rId8"/>
+      <w:footerReference w:type="first" r:id="rId9"/>
       <w:pgSz w:w="11906" w:h="16838"/>
-      <w:pgMar w:top="1440" w:right="1440" w:bottom="1440" w:left="1440" w:header="708" w:footer="708" w:gutter="0"/>
+      <w:pgMar w:top="720" w:right="720" w:bottom="720" w:left="720" w:header="708" w:footer="708" w:gutter="0"/>
       <w:cols w:space="708"/>
+      <w:titlePg/>
       <w:docGrid w:linePitch="360"/>
     </w:sectPr>
   </w:body>
 </w:document>
+</file>
+
+<file path=word/endnotes.xml><?xml version="1.0" encoding="utf-8"?>
+<w:endnotes xmlns:wpc="http://schemas.microsoft.com/office/word/2010/wordprocessingCanvas" xmlns:cx="http://schemas.microsoft.com/office/drawing/2014/chartex" xmlns:cx1="http://schemas.microsoft.com/office/drawing/2015/9/8/chartex" xmlns:cx2="http://schemas.microsoft.com/office/drawing/2015/10/21/chartex" xmlns:cx3="http://schemas.microsoft.com/office/drawing/2016/5/9/chartex" xmlns:cx4="http://schemas.microsoft.com/office/drawing/2016/5/10/chartex" xmlns:cx5="http://schemas.microsoft.com/office/drawing/2016/5/11/chartex" xmlns:cx6="http://schemas.microsoft.com/office/drawing/2016/5/12/chartex" xmlns:cx7="http://schemas.microsoft.com/office/drawing/2016/5/13/chartex" xmlns:cx8="http://schemas.microsoft.com/office/drawing/2016/5/14/chartex" xmlns:mc="http://schemas.openxmlformats.org/markup-compatibility/2006" xmlns:aink="http://schemas.microsoft.com/office/drawing/2016/ink" xmlns:am3d="http://schemas.microsoft.com/office/drawing/2017/model3d" xmlns:o="urn:schemas-microsoft-com:office:office" xmlns:oel="http://schemas.microsoft.com/office/2019/extlst" xmlns:r="http://schemas.openxmlformats.org/officeDocument/2006/relationships" xmlns:m="http://schemas.openxmlformats.org/officeDocument/2006/math" xmlns:v="urn:schemas-microsoft-com:vml" xmlns:wp14="http://schemas.microsoft.com/office/word/2010/wordprocessingDrawing" xmlns:wp="http://schemas.openxmlformats.org/drawingml/2006/wordprocessingDrawing" xmlns:w10="urn:schemas-microsoft-com:office:word" xmlns:w="http://schemas.openxmlformats.org/wordprocessingml/2006/main" xmlns:w14="http://schemas.microsoft.com/office/word/2010/wordml" xmlns:w15="http://schemas.microsoft.com/office/word/2012/wordml" xmlns:w16cex="http://schemas.microsoft.com/office/word/2018/wordml/cex" xmlns:w16cid="http://schemas.microsoft.com/office/word/2016/wordml/cid" xmlns:w16="http://schemas.microsoft.com/office/word/2018/wordml" xmlns:w16sdtdh="http://schemas.microsoft.com/office/word/2020/wordml/sdtdatahash" xmlns:w16se="http://schemas.microsoft.com/office/word/2015/wordml/symex" xmlns:wpg="http://schemas.microsoft.com/office/word/2010/wordprocessingGroup" xmlns:wpi="http://schemas.microsoft.com/office/word/2010/wordprocessingInk" xmlns:wne="http://schemas.microsoft.com/office/word/2006/wordml" xmlns:wps="http://schemas.microsoft.com/office/word/2010/wordprocessingShape" mc:Ignorable="w14 w15 w16se w16cid w16 w16cex w16sdtdh wp14">
+  <w:endnote w:type="separator" w:id="-1">
+    <w:p>
+      <w:r>
+        <w:separator/>
+      </w:r>
+    </w:p>
+  </w:endnote>
+  <w:endnote w:type="continuationSeparator" w:id="0">
+    <w:p>
+      <w:r>
+        <w:continuationSeparator/>
+      </w:r>
+    </w:p>
+  </w:endnote>
+</w:endnotes>
+</file>
+
+<file path=word/footer1.xml><?xml version="1.0" encoding="utf-8"?>
+<w:ftr xmlns:wpc="http://schemas.microsoft.com/office/word/2010/wordprocessingCanvas" xmlns:cx="http://schemas.microsoft.com/office/drawing/2014/chartex" xmlns:cx1="http://schemas.microsoft.com/office/drawing/2015/9/8/chartex" xmlns:cx2="http://schemas.microsoft.com/office/drawing/2015/10/21/chartex" xmlns:cx3="http://schemas.microsoft.com/office/drawing/2016/5/9/chartex" xmlns:cx4="http://schemas.microsoft.com/office/drawing/2016/5/10/chartex" xmlns:cx5="http://schemas.microsoft.com/office/drawing/2016/5/11/chartex" xmlns:cx6="http://schemas.microsoft.com/office/drawing/2016/5/12/chartex" xmlns:cx7="http://schemas.microsoft.com/office/drawing/2016/5/13/chartex" xmlns:cx8="http://schemas.microsoft.com/office/drawing/2016/5/14/chartex" xmlns:mc="http://schemas.openxmlformats.org/markup-compatibility/2006" xmlns:aink="http://schemas.microsoft.com/office/drawing/2016/ink" xmlns:am3d="http://schemas.microsoft.com/office/drawing/2017/model3d" xmlns:o="urn:schemas-microsoft-com:office:office" xmlns:oel="http://schemas.microsoft.com/office/2019/extlst" xmlns:r="http://schemas.openxmlformats.org/officeDocument/2006/relationships" xmlns:m="http://schemas.openxmlformats.org/officeDocument/2006/math" xmlns:v="urn:schemas-microsoft-com:vml" xmlns:wp14="http://schemas.microsoft.com/office/word/2010/wordprocessingDrawing" xmlns:wp="http://schemas.openxmlformats.org/drawingml/2006/wordprocessingDrawing" xmlns:w10="urn:schemas-microsoft-com:office:word" xmlns:w="http://schemas.openxmlformats.org/wordprocessingml/2006/main" xmlns:w14="http://schemas.microsoft.com/office/word/2010/wordml" xmlns:w15="http://schemas.microsoft.com/office/word/2012/wordml" xmlns:w16cex="http://schemas.microsoft.com/office/word/2018/wordml/cex" xmlns:w16cid="http://schemas.microsoft.com/office/word/2016/wordml/cid" xmlns:w16="http://schemas.microsoft.com/office/word/2018/wordml" xmlns:w16sdtdh="http://schemas.microsoft.com/office/word/2020/wordml/sdtdatahash" xmlns:w16se="http://schemas.microsoft.com/office/word/2015/wordml/symex" xmlns:wpg="http://schemas.microsoft.com/office/word/2010/wordprocessingGroup" xmlns:wpi="http://schemas.microsoft.com/office/word/2010/wordprocessingInk" xmlns:wne="http://schemas.microsoft.com/office/word/2006/wordml" xmlns:wps="http://schemas.microsoft.com/office/word/2010/wordprocessingShape" mc:Ignorable="w14 w15 w16se w16cid w16 w16cex w16sdtdh wp14">
+  <w:p>
+    <w:pPr>
+      <w:pStyle w:val="Footer"/>
+      <w:jc w:val="right"/>
+    </w:pPr>
+    <w:sdt>
+      <w:sdtPr>
+        <w:id w:val="-356202792"/>
+        <w:docPartObj>
+          <w:docPartGallery w:val="Page Numbers (Bottom of Page)"/>
+          <w:docPartUnique/>
+        </w:docPartObj>
+      </w:sdtPr>
+      <w:sdtContent>
+        <w:r>
+          <w:fldChar w:fldCharType="begin"/>
+        </w:r>
+        <w:r>
+          <w:instrText>PAGE   \* MERGEFORMAT</w:instrText>
+        </w:r>
+        <w:r>
+          <w:fldChar w:fldCharType="separate"/>
+        </w:r>
+        <w:r>
+          <w:rPr>
+            <w:noProof/>
+          </w:rPr>
+          <w:t>2</w:t>
+        </w:r>
+        <w:r>
+          <w:fldChar w:fldCharType="end"/>
+        </w:r>
+      </w:sdtContent>
+    </w:sdt>
+  </w:p>
+  <w:p>
+    <w:pPr>
+      <w:pStyle w:val="Footer"/>
+    </w:pPr>
+  </w:p>
+</w:ftr>
+</file>
+
+<file path=word/footer2.xml><?xml version="1.0" encoding="utf-8"?>
+<w:ftr xmlns:wpc="http://schemas.microsoft.com/office/word/2010/wordprocessingCanvas" xmlns:cx="http://schemas.microsoft.com/office/drawing/2014/chartex" xmlns:cx1="http://schemas.microsoft.com/office/drawing/2015/9/8/chartex" xmlns:cx2="http://schemas.microsoft.com/office/drawing/2015/10/21/chartex" xmlns:cx3="http://schemas.microsoft.com/office/drawing/2016/5/9/chartex" xmlns:cx4="http://schemas.microsoft.com/office/drawing/2016/5/10/chartex" xmlns:cx5="http://schemas.microsoft.com/office/drawing/2016/5/11/chartex" xmlns:cx6="http://schemas.microsoft.com/office/drawing/2016/5/12/chartex" xmlns:cx7="http://schemas.microsoft.com/office/drawing/2016/5/13/chartex" xmlns:cx8="http://schemas.microsoft.com/office/drawing/2016/5/14/chartex" xmlns:mc="http://schemas.openxmlformats.org/markup-compatibility/2006" xmlns:aink="http://schemas.microsoft.com/office/drawing/2016/ink" xmlns:am3d="http://schemas.microsoft.com/office/drawing/2017/model3d" xmlns:o="urn:schemas-microsoft-com:office:office" xmlns:oel="http://schemas.microsoft.com/office/2019/extlst" xmlns:r="http://schemas.openxmlformats.org/officeDocument/2006/relationships" xmlns:m="http://schemas.openxmlformats.org/officeDocument/2006/math" xmlns:v="urn:schemas-microsoft-com:vml" xmlns:wp14="http://schemas.microsoft.com/office/word/2010/wordprocessingDrawing" xmlns:wp="http://schemas.openxmlformats.org/drawingml/2006/wordprocessingDrawing" xmlns:w10="urn:schemas-microsoft-com:office:word" xmlns:w="http://schemas.openxmlformats.org/wordprocessingml/2006/main" xmlns:w14="http://schemas.microsoft.com/office/word/2010/wordml" xmlns:w15="http://schemas.microsoft.com/office/word/2012/wordml" xmlns:w16cex="http://schemas.microsoft.com/office/word/2018/wordml/cex" xmlns:w16cid="http://schemas.microsoft.com/office/word/2016/wordml/cid" xmlns:w16="http://schemas.microsoft.com/office/word/2018/wordml" xmlns:w16sdtdh="http://schemas.microsoft.com/office/word/2020/wordml/sdtdatahash" xmlns:w16se="http://schemas.microsoft.com/office/word/2015/wordml/symex" xmlns:wpg="http://schemas.microsoft.com/office/word/2010/wordprocessingGroup" xmlns:wpi="http://schemas.microsoft.com/office/word/2010/wordprocessingInk" xmlns:wne="http://schemas.microsoft.com/office/word/2006/wordml" xmlns:wps="http://schemas.microsoft.com/office/word/2010/wordprocessingShape" mc:Ignorable="w14 w15 w16se w16cid w16 w16cex w16sdtdh wp14">
+  <w:p>
+    <w:pPr>
+      <w:pStyle w:val="Footer"/>
+      <w:jc w:val="right"/>
+    </w:pPr>
+    <w:sdt>
+      <w:sdtPr>
+        <w:id w:val="205062080"/>
+        <w:docPartObj>
+          <w:docPartGallery w:val="Page Numbers (Bottom of Page)"/>
+          <w:docPartUnique/>
+        </w:docPartObj>
+      </w:sdtPr>
+      <w:sdtContent>
+        <w:r>
+          <w:fldChar w:fldCharType="begin"/>
+        </w:r>
+        <w:r>
+          <w:instrText>PAGE   \* MERGEFORMAT</w:instrText>
+        </w:r>
+        <w:r>
+          <w:fldChar w:fldCharType="separate"/>
+        </w:r>
+        <w:r>
+          <w:rPr>
+            <w:noProof/>
+          </w:rPr>
+          <w:t>1</w:t>
+        </w:r>
+        <w:r>
+          <w:fldChar w:fldCharType="end"/>
+        </w:r>
+      </w:sdtContent>
+    </w:sdt>
+  </w:p>
+  <w:p>
+    <w:pPr>
+      <w:pStyle w:val="Footer"/>
+      <w:tabs>
+        <w:tab w:val="clear" w:pos="9072"/>
+        <w:tab w:val="right" w:pos="10348"/>
+      </w:tabs>
+    </w:pPr>
+  </w:p>
+</w:ftr>
+</file>
+
+<file path=word/footnotes.xml><?xml version="1.0" encoding="utf-8"?>
+<w:footnotes xmlns:wpc="http://schemas.microsoft.com/office/word/2010/wordprocessingCanvas" xmlns:cx="http://schemas.microsoft.com/office/drawing/2014/chartex" xmlns:cx1="http://schemas.microsoft.com/office/drawing/2015/9/8/chartex" xmlns:cx2="http://schemas.microsoft.com/office/drawing/2015/10/21/chartex" xmlns:cx3="http://schemas.microsoft.com/office/drawing/2016/5/9/chartex" xmlns:cx4="http://schemas.microsoft.com/office/drawing/2016/5/10/chartex" xmlns:cx5="http://schemas.microsoft.com/office/drawing/2016/5/11/chartex" xmlns:cx6="http://schemas.microsoft.com/office/drawing/2016/5/12/chartex" xmlns:cx7="http://schemas.microsoft.com/office/drawing/2016/5/13/chartex" xmlns:cx8="http://schemas.microsoft.com/office/drawing/2016/5/14/chartex" xmlns:mc="http://schemas.openxmlformats.org/markup-compatibility/2006" xmlns:aink="http://schemas.microsoft.com/office/drawing/2016/ink" xmlns:am3d="http://schemas.microsoft.com/office/drawing/2017/model3d" xmlns:o="urn:schemas-microsoft-com:office:office" xmlns:oel="http://schemas.microsoft.com/office/2019/extlst" xmlns:r="http://schemas.openxmlformats.org/officeDocument/2006/relationships" xmlns:m="http://schemas.openxmlformats.org/officeDocument/2006/math" xmlns:v="urn:schemas-microsoft-com:vml" xmlns:wp14="http://schemas.microsoft.com/office/word/2010/wordprocessingDrawing" xmlns:wp="http://schemas.openxmlformats.org/drawingml/2006/wordprocessingDrawing" xmlns:w10="urn:schemas-microsoft-com:office:word" xmlns:w="http://schemas.openxmlformats.org/wordprocessingml/2006/main" xmlns:w14="http://schemas.microsoft.com/office/word/2010/wordml" xmlns:w15="http://schemas.microsoft.com/office/word/2012/wordml" xmlns:w16cex="http://schemas.microsoft.com/office/word/2018/wordml/cex" xmlns:w16cid="http://schemas.microsoft.com/office/word/2016/wordml/cid" xmlns:w16="http://schemas.microsoft.com/office/word/2018/wordml" xmlns:w16sdtdh="http://schemas.microsoft.com/office/word/2020/wordml/sdtdatahash" xmlns:w16se="http://schemas.microsoft.com/office/word/2015/wordml/symex" xmlns:wpg="http://schemas.microsoft.com/office/word/2010/wordprocessingGroup" xmlns:wpi="http://schemas.microsoft.com/office/word/2010/wordprocessingInk" xmlns:wne="http://schemas.microsoft.com/office/word/2006/wordml" xmlns:wps="http://schemas.microsoft.com/office/word/2010/wordprocessingShape" mc:Ignorable="w14 w15 w16se w16cid w16 w16cex w16sdtdh wp14">
+  <w:footnote w:type="separator" w:id="-1">
+    <w:p>
+      <w:r>
+        <w:separator/>
+      </w:r>
+    </w:p>
+  </w:footnote>
+  <w:footnote w:type="continuationSeparator" w:id="0">
+    <w:p>
+      <w:r>
+        <w:continuationSeparator/>
+      </w:r>
+    </w:p>
+  </w:footnote>
+</w:footnotes>
+</file>
+
+<file path=word/header1.xml><?xml version="1.0" encoding="utf-8"?>
+<w:hdr xmlns:wpc="http://schemas.microsoft.com/office/word/2010/wordprocessingCanvas" xmlns:cx="http://schemas.microsoft.com/office/drawing/2014/chartex" xmlns:cx1="http://schemas.microsoft.com/office/drawing/2015/9/8/chartex" xmlns:cx2="http://schemas.microsoft.com/office/drawing/2015/10/21/chartex" xmlns:cx3="http://schemas.microsoft.com/office/drawing/2016/5/9/chartex" xmlns:cx4="http://schemas.microsoft.com/office/drawing/2016/5/10/chartex" xmlns:cx5="http://schemas.microsoft.com/office/drawing/2016/5/11/chartex" xmlns:cx6="http://schemas.microsoft.com/office/drawing/2016/5/12/chartex" xmlns:cx7="http://schemas.microsoft.com/office/drawing/2016/5/13/chartex" xmlns:cx8="http://schemas.microsoft.com/office/drawing/2016/5/14/chartex" xmlns:mc="http://schemas.openxmlformats.org/markup-compatibility/2006" xmlns:aink="http://schemas.microsoft.com/office/drawing/2016/ink" xmlns:am3d="http://schemas.microsoft.com/office/drawing/2017/model3d" xmlns:o="urn:schemas-microsoft-com:office:office" xmlns:oel="http://schemas.microsoft.com/office/2019/extlst" xmlns:r="http://schemas.openxmlformats.org/officeDocument/2006/relationships" xmlns:m="http://schemas.openxmlformats.org/officeDocument/2006/math" xmlns:v="urn:schemas-microsoft-com:vml" xmlns:wp14="http://schemas.microsoft.com/office/word/2010/wordprocessingDrawing" xmlns:wp="http://schemas.openxmlformats.org/drawingml/2006/wordprocessingDrawing" xmlns:w10="urn:schemas-microsoft-com:office:word" xmlns:w="http://schemas.openxmlformats.org/wordprocessingml/2006/main" xmlns:w14="http://schemas.microsoft.com/office/word/2010/wordml" xmlns:w15="http://schemas.microsoft.com/office/word/2012/wordml" xmlns:w16cex="http://schemas.microsoft.com/office/word/2018/wordml/cex" xmlns:w16cid="http://schemas.microsoft.com/office/word/2016/wordml/cid" xmlns:w16="http://schemas.microsoft.com/office/word/2018/wordml" xmlns:w16sdtdh="http://schemas.microsoft.com/office/word/2020/wordml/sdtdatahash" xmlns:w16se="http://schemas.microsoft.com/office/word/2015/wordml/symex" xmlns:wpg="http://schemas.microsoft.com/office/word/2010/wordprocessingGroup" xmlns:wpi="http://schemas.microsoft.com/office/word/2010/wordprocessingInk" xmlns:wne="http://schemas.microsoft.com/office/word/2006/wordml" xmlns:wps="http://schemas.microsoft.com/office/word/2010/wordprocessingShape" mc:Ignorable="w14 w15 w16se w16cid w16 w16cex w16sdtdh wp14">
+  <w:p>
+    <w:pPr>
+      <w:pStyle w:val="Header"/>
+    </w:pPr>
+    <w:r>
+      <w:rPr>
+        <w:noProof/>
+      </w:rPr>
+      <w:drawing>
+        <wp:anchor distT="0" distB="0" distL="114300" distR="114300" simplePos="0" relativeHeight="251663872" behindDoc="0" locked="0" layoutInCell="1" allowOverlap="1" wp14:anchorId="32BE759F" wp14:editId="4FB318B9">
+          <wp:simplePos x="0" y="0"/>
+          <wp:positionH relativeFrom="column">
+            <wp:posOffset>-159707</wp:posOffset>
+          </wp:positionH>
+          <wp:positionV relativeFrom="paragraph">
+            <wp:posOffset>-247650</wp:posOffset>
+          </wp:positionV>
+          <wp:extent cx="2458192" cy="797760"/>
+          <wp:effectExtent l="0" t="0" r="0" b="2540"/>
+          <wp:wrapNone/>
+          <wp:docPr id="4" name="Grafik 4" descr="C:\Users\Grove\AppData\Local\Microsoft\Windows\INetCache\Content.Word\BWV_logo_lang_bunt_rgb.jpg"/>
+          <wp:cNvGraphicFramePr>
+            <a:graphicFrameLocks xmlns:a="http://schemas.openxmlformats.org/drawingml/2006/main" noChangeAspect="1"/>
+          </wp:cNvGraphicFramePr>
+          <a:graphic xmlns:a="http://schemas.openxmlformats.org/drawingml/2006/main">
+            <a:graphicData uri="http://schemas.openxmlformats.org/drawingml/2006/picture">
+              <pic:pic xmlns:pic="http://schemas.openxmlformats.org/drawingml/2006/picture">
+                <pic:nvPicPr>
+                  <pic:cNvPr id="0" name="Picture 1" descr="C:\Users\Grove\AppData\Local\Microsoft\Windows\INetCache\Content.Word\BWV_logo_lang_bunt_rgb.jpg"/>
+                  <pic:cNvPicPr>
+                    <a:picLocks noChangeAspect="1" noChangeArrowheads="1"/>
+                  </pic:cNvPicPr>
+                </pic:nvPicPr>
+                <pic:blipFill>
+                  <a:blip r:embed="rId1">
+                    <a:extLst>
+                      <a:ext uri="{28A0092B-C50C-407E-A947-70E740481C1C}">
+                        <a14:useLocalDpi xmlns:a14="http://schemas.microsoft.com/office/drawing/2010/main" val="0"/>
+                      </a:ext>
+                    </a:extLst>
+                  </a:blip>
+                  <a:srcRect/>
+                  <a:stretch>
+                    <a:fillRect/>
+                  </a:stretch>
+                </pic:blipFill>
+                <pic:spPr bwMode="auto">
+                  <a:xfrm>
+                    <a:off x="0" y="0"/>
+                    <a:ext cx="2458192" cy="797760"/>
+                  </a:xfrm>
+                  <a:prstGeom prst="rect">
+                    <a:avLst/>
+                  </a:prstGeom>
+                </pic:spPr>
+              </pic:pic>
+            </a:graphicData>
+          </a:graphic>
+          <wp14:sizeRelH relativeFrom="margin">
+            <wp14:pctWidth>0</wp14:pctWidth>
+          </wp14:sizeRelH>
+          <wp14:sizeRelV relativeFrom="margin">
+            <wp14:pctHeight>0</wp14:pctHeight>
+          </wp14:sizeRelV>
+        </wp:anchor>
+      </w:drawing>
+    </w:r>
+  </w:p>
+  <w:p>
+    <w:pPr>
+      <w:pStyle w:val="Header"/>
+    </w:pPr>
+  </w:p>
+  <w:p>
+    <w:pPr>
+      <w:pStyle w:val="Header"/>
+      <w:tabs>
+        <w:tab w:val="left" w:pos="993"/>
+      </w:tabs>
+      <w:jc w:val="center"/>
+      <w:rPr>
+        <w:sz w:val="28"/>
+      </w:rPr>
+    </w:pPr>
+  </w:p>
+</w:hdr>
+</file>
+
+<file path=word/numbering.xml><?xml version="1.0" encoding="utf-8"?>
+<w:numbering xmlns:wpc="http://schemas.microsoft.com/office/word/2010/wordprocessingCanvas" xmlns:cx="http://schemas.microsoft.com/office/drawing/2014/chartex" xmlns:cx1="http://schemas.microsoft.com/office/drawing/2015/9/8/chartex" xmlns:cx2="http://schemas.microsoft.com/office/drawing/2015/10/21/chartex" xmlns:cx3="http://schemas.microsoft.com/office/drawing/2016/5/9/chartex" xmlns:cx4="http://schemas.microsoft.com/office/drawing/2016/5/10/chartex" xmlns:cx5="http://schemas.microsoft.com/office/drawing/2016/5/11/chartex" xmlns:cx6="http://schemas.microsoft.com/office/drawing/2016/5/12/chartex" xmlns:cx7="http://schemas.microsoft.com/office/drawing/2016/5/13/chartex" xmlns:cx8="http://schemas.microsoft.com/office/drawing/2016/5/14/chartex" xmlns:mc="http://schemas.openxmlformats.org/markup-compatibility/2006" xmlns:aink="http://schemas.microsoft.com/office/drawing/2016/ink" xmlns:am3d="http://schemas.microsoft.com/office/drawing/2017/model3d" xmlns:o="urn:schemas-microsoft-com:office:office" xmlns:oel="http://schemas.microsoft.com/office/2019/extlst" xmlns:r="http://schemas.openxmlformats.org/officeDocument/2006/relationships" xmlns:m="http://schemas.openxmlformats.org/officeDocument/2006/math" xmlns:v="urn:schemas-microsoft-com:vml" xmlns:wp14="http://schemas.microsoft.com/office/word/2010/wordprocessingDrawing" xmlns:wp="http://schemas.openxmlformats.org/drawingml/2006/wordprocessingDrawing" xmlns:w10="urn:schemas-microsoft-com:office:word" xmlns:w="http://schemas.openxmlformats.org/wordprocessingml/2006/main" xmlns:w14="http://schemas.microsoft.com/office/word/2010/wordml" xmlns:w15="http://schemas.microsoft.com/office/word/2012/wordml" xmlns:w16cex="http://schemas.microsoft.com/office/word/2018/wordml/cex" xmlns:w16cid="http://schemas.microsoft.com/office/word/2016/wordml/cid" xmlns:w16="http://schemas.microsoft.com/office/word/2018/wordml" xmlns:w16sdtdh="http://schemas.microsoft.com/office/word/2020/wordml/sdtdatahash" xmlns:w16se="http://schemas.microsoft.com/office/word/2015/wordml/symex" xmlns:wpg="http://schemas.microsoft.com/office/word/2010/wordprocessingGroup" xmlns:wpi="http://schemas.microsoft.com/office/word/2010/wordprocessingInk" xmlns:wne="http://schemas.microsoft.com/office/word/2006/wordml" xmlns:wps="http://schemas.microsoft.com/office/word/2010/wordprocessingShape" mc:Ignorable="w14 w15 w16se w16cid w16 w16cex w16sdtdh wp14">
+  <w:abstractNum w:abstractNumId="0" w15:restartNumberingAfterBreak="0">
+    <w:nsid w:val="14F65163"/>
+    <w:multiLevelType w:val="hybridMultilevel"/>
+    <w:tmpl w:val="231A17B2"/>
+    <w:lvl w:ilvl="0" w:tplc="A7749C7E">
+      <w:start w:val="1"/>
+      <w:numFmt w:val="decimal"/>
+      <w:lvlText w:val="%1."/>
+      <w:lvlJc w:val="left"/>
+      <w:pPr>
+        <w:ind w:left="720" w:hanging="360"/>
+      </w:pPr>
+    </w:lvl>
+    <w:lvl w:ilvl="1" w:tplc="04070019" w:tentative="1">
+      <w:start w:val="1"/>
+      <w:numFmt w:val="lowerLetter"/>
+      <w:lvlText w:val="%2."/>
+      <w:lvlJc w:val="left"/>
+      <w:pPr>
+        <w:ind w:left="1440" w:hanging="360"/>
+      </w:pPr>
+    </w:lvl>
+    <w:lvl w:ilvl="2" w:tplc="0407001B" w:tentative="1">
+      <w:start w:val="1"/>
+      <w:numFmt w:val="lowerRoman"/>
+      <w:lvlText w:val="%3."/>
+      <w:lvlJc w:val="right"/>
+      <w:pPr>
+        <w:ind w:left="2160" w:hanging="180"/>
+      </w:pPr>
+    </w:lvl>
+    <w:lvl w:ilvl="3" w:tplc="0407000F" w:tentative="1">
+      <w:start w:val="1"/>
+      <w:numFmt w:val="decimal"/>
+      <w:lvlText w:val="%4."/>
+      <w:lvlJc w:val="left"/>
+      <w:pPr>
+        <w:ind w:left="2880" w:hanging="360"/>
+      </w:pPr>
+    </w:lvl>
+    <w:lvl w:ilvl="4" w:tplc="04070019" w:tentative="1">
+      <w:start w:val="1"/>
+      <w:numFmt w:val="lowerLetter"/>
+      <w:lvlText w:val="%5."/>
+      <w:lvlJc w:val="left"/>
+      <w:pPr>
+        <w:ind w:left="3600" w:hanging="360"/>
+      </w:pPr>
+    </w:lvl>
+    <w:lvl w:ilvl="5" w:tplc="0407001B" w:tentative="1">
+      <w:start w:val="1"/>
+      <w:numFmt w:val="lowerRoman"/>
+      <w:lvlText w:val="%6."/>
+      <w:lvlJc w:val="right"/>
+      <w:pPr>
+        <w:ind w:left="4320" w:hanging="180"/>
+      </w:pPr>
+    </w:lvl>
+    <w:lvl w:ilvl="6" w:tplc="0407000F" w:tentative="1">
+      <w:start w:val="1"/>
+      <w:numFmt w:val="decimal"/>
+      <w:lvlText w:val="%7."/>
+      <w:lvlJc w:val="left"/>
+      <w:pPr>
+        <w:ind w:left="5040" w:hanging="360"/>
+      </w:pPr>
+    </w:lvl>
+    <w:lvl w:ilvl="7" w:tplc="04070019" w:tentative="1">
+      <w:start w:val="1"/>
+      <w:numFmt w:val="lowerLetter"/>
+      <w:lvlText w:val="%8."/>
+      <w:lvlJc w:val="left"/>
+      <w:pPr>
+        <w:ind w:left="5760" w:hanging="360"/>
+      </w:pPr>
+    </w:lvl>
+    <w:lvl w:ilvl="8" w:tplc="0407001B" w:tentative="1">
+      <w:start w:val="1"/>
+      <w:numFmt w:val="lowerRoman"/>
+      <w:lvlText w:val="%9."/>
+      <w:lvlJc w:val="right"/>
+      <w:pPr>
+        <w:ind w:left="6480" w:hanging="180"/>
+      </w:pPr>
+    </w:lvl>
+  </w:abstractNum>
+  <w:abstractNum w:abstractNumId="1" w15:restartNumberingAfterBreak="0">
+    <w:nsid w:val="3378451F"/>
+    <w:multiLevelType w:val="hybridMultilevel"/>
+    <w:tmpl w:val="ED8A8E86"/>
+    <w:lvl w:ilvl="0" w:tplc="0407000F">
+      <w:start w:val="1"/>
+      <w:numFmt w:val="decimal"/>
+      <w:lvlText w:val="%1."/>
+      <w:lvlJc w:val="left"/>
+      <w:pPr>
+        <w:ind w:left="720" w:hanging="360"/>
+      </w:pPr>
+    </w:lvl>
+    <w:lvl w:ilvl="1" w:tplc="04070019" w:tentative="1">
+      <w:start w:val="1"/>
+      <w:numFmt w:val="lowerLetter"/>
+      <w:lvlText w:val="%2."/>
+      <w:lvlJc w:val="left"/>
+      <w:pPr>
+        <w:ind w:left="1440" w:hanging="360"/>
+      </w:pPr>
+    </w:lvl>
+    <w:lvl w:ilvl="2" w:tplc="0407001B" w:tentative="1">
+      <w:start w:val="1"/>
+      <w:numFmt w:val="lowerRoman"/>
+      <w:lvlText w:val="%3."/>
+      <w:lvlJc w:val="right"/>
+      <w:pPr>
+        <w:ind w:left="2160" w:hanging="180"/>
+      </w:pPr>
+    </w:lvl>
+    <w:lvl w:ilvl="3" w:tplc="0407000F" w:tentative="1">
+      <w:start w:val="1"/>
+      <w:numFmt w:val="decimal"/>
+      <w:lvlText w:val="%4."/>
+      <w:lvlJc w:val="left"/>
+      <w:pPr>
+        <w:ind w:left="2880" w:hanging="360"/>
+      </w:pPr>
+    </w:lvl>
+    <w:lvl w:ilvl="4" w:tplc="04070019" w:tentative="1">
+      <w:start w:val="1"/>
+      <w:numFmt w:val="lowerLetter"/>
+      <w:lvlText w:val="%5."/>
+      <w:lvlJc w:val="left"/>
+      <w:pPr>
+        <w:ind w:left="3600" w:hanging="360"/>
+      </w:pPr>
+    </w:lvl>
+    <w:lvl w:ilvl="5" w:tplc="0407001B" w:tentative="1">
+      <w:start w:val="1"/>
+      <w:numFmt w:val="lowerRoman"/>
+      <w:lvlText w:val="%6."/>
+      <w:lvlJc w:val="right"/>
+      <w:pPr>
+        <w:ind w:left="4320" w:hanging="180"/>
+      </w:pPr>
+    </w:lvl>
+    <w:lvl w:ilvl="6" w:tplc="0407000F" w:tentative="1">
+      <w:start w:val="1"/>
+      <w:numFmt w:val="decimal"/>
+      <w:lvlText w:val="%7."/>
+      <w:lvlJc w:val="left"/>
+      <w:pPr>
+        <w:ind w:left="5040" w:hanging="360"/>
+      </w:pPr>
+    </w:lvl>
+    <w:lvl w:ilvl="7" w:tplc="04070019" w:tentative="1">
+      <w:start w:val="1"/>
+      <w:numFmt w:val="lowerLetter"/>
+      <w:lvlText w:val="%8."/>
+      <w:lvlJc w:val="left"/>
+      <w:pPr>
+        <w:ind w:left="5760" w:hanging="360"/>
+      </w:pPr>
+    </w:lvl>
+    <w:lvl w:ilvl="8" w:tplc="0407001B" w:tentative="1">
+      <w:start w:val="1"/>
+      <w:numFmt w:val="lowerRoman"/>
+      <w:lvlText w:val="%9."/>
+      <w:lvlJc w:val="right"/>
+      <w:pPr>
+        <w:ind w:left="6480" w:hanging="180"/>
+      </w:pPr>
+    </w:lvl>
+  </w:abstractNum>
+  <w:abstractNum w:abstractNumId="2" w15:restartNumberingAfterBreak="0">
+    <w:nsid w:val="49C3013F"/>
+    <w:multiLevelType w:val="multilevel"/>
+    <w:tmpl w:val="04070025"/>
+    <w:lvl w:ilvl="0">
+      <w:start w:val="1"/>
+      <w:numFmt w:val="decimal"/>
+      <w:pStyle w:val="Heading1"/>
+      <w:lvlText w:val="%1"/>
+      <w:lvlJc w:val="left"/>
+      <w:pPr>
+        <w:ind w:left="432" w:hanging="432"/>
+      </w:pPr>
+    </w:lvl>
+    <w:lvl w:ilvl="1">
+      <w:start w:val="1"/>
+      <w:numFmt w:val="decimal"/>
+      <w:pStyle w:val="Heading2"/>
+      <w:lvlText w:val="%1.%2"/>
+      <w:lvlJc w:val="left"/>
+      <w:pPr>
+        <w:ind w:left="576" w:hanging="576"/>
+      </w:pPr>
+    </w:lvl>
+    <w:lvl w:ilvl="2">
+      <w:start w:val="1"/>
+      <w:numFmt w:val="decimal"/>
+      <w:pStyle w:val="Heading3"/>
+      <w:lvlText w:val="%1.%2.%3"/>
+      <w:lvlJc w:val="left"/>
+      <w:pPr>
+        <w:ind w:left="720" w:hanging="720"/>
+      </w:pPr>
+    </w:lvl>
+    <w:lvl w:ilvl="3">
+      <w:start w:val="1"/>
+      <w:numFmt w:val="decimal"/>
+      <w:pStyle w:val="Heading4"/>
+      <w:lvlText w:val="%1.%2.%3.%4"/>
+      <w:lvlJc w:val="left"/>
+      <w:pPr>
+        <w:ind w:left="864" w:hanging="864"/>
+      </w:pPr>
+    </w:lvl>
+    <w:lvl w:ilvl="4">
+      <w:start w:val="1"/>
+      <w:numFmt w:val="decimal"/>
+      <w:pStyle w:val="Heading5"/>
+      <w:lvlText w:val="%1.%2.%3.%4.%5"/>
+      <w:lvlJc w:val="left"/>
+      <w:pPr>
+        <w:ind w:left="1008" w:hanging="1008"/>
+      </w:pPr>
+    </w:lvl>
+    <w:lvl w:ilvl="5">
+      <w:start w:val="1"/>
+      <w:numFmt w:val="decimal"/>
+      <w:pStyle w:val="Heading6"/>
+      <w:lvlText w:val="%1.%2.%3.%4.%5.%6"/>
+      <w:lvlJc w:val="left"/>
+      <w:pPr>
+        <w:ind w:left="1152" w:hanging="1152"/>
+      </w:pPr>
+    </w:lvl>
+    <w:lvl w:ilvl="6">
+      <w:start w:val="1"/>
+      <w:numFmt w:val="decimal"/>
+      <w:pStyle w:val="Heading7"/>
+      <w:lvlText w:val="%1.%2.%3.%4.%5.%6.%7"/>
+      <w:lvlJc w:val="left"/>
+      <w:pPr>
+        <w:ind w:left="1296" w:hanging="1296"/>
+      </w:pPr>
+    </w:lvl>
+    <w:lvl w:ilvl="7">
+      <w:start w:val="1"/>
+      <w:numFmt w:val="decimal"/>
+      <w:pStyle w:val="Heading8"/>
+      <w:lvlText w:val="%1.%2.%3.%4.%5.%6.%7.%8"/>
+      <w:lvlJc w:val="left"/>
+      <w:pPr>
+        <w:ind w:left="1440" w:hanging="1440"/>
+      </w:pPr>
+    </w:lvl>
+    <w:lvl w:ilvl="8">
+      <w:start w:val="1"/>
+      <w:numFmt w:val="decimal"/>
+      <w:pStyle w:val="Heading9"/>
+      <w:lvlText w:val="%1.%2.%3.%4.%5.%6.%7.%8.%9"/>
+      <w:lvlJc w:val="left"/>
+      <w:pPr>
+        <w:ind w:left="1584" w:hanging="1584"/>
+      </w:pPr>
+    </w:lvl>
+  </w:abstractNum>
+  <w:num w:numId="1" w16cid:durableId="981273863">
+    <w:abstractNumId w:val="0"/>
+  </w:num>
+  <w:num w:numId="2" w16cid:durableId="998654580">
+    <w:abstractNumId w:val="1"/>
+  </w:num>
+  <w:num w:numId="3" w16cid:durableId="1142846658">
+    <w:abstractNumId w:val="2"/>
+  </w:num>
+</w:numbering>
 </file>
 
 <file path=word/styles.xml><?xml version="1.0" encoding="utf-8"?>
@@ -182,9 +1030,9 @@
     <w:rPrDefault>
       <w:rPr>
         <w:rFonts w:asciiTheme="minorHAnsi" w:eastAsiaTheme="minorHAnsi" w:hAnsiTheme="minorHAnsi" w:cstheme="minorBidi"/>
-        <w:sz w:val="24"/>
-        <w:szCs w:val="24"/>
-        <w:lang w:val="en-DE" w:eastAsia="en-US" w:bidi="ar-SA"/>
+        <w:sz w:val="22"/>
+        <w:szCs w:val="22"/>
+        <w:lang w:val="de-DE" w:eastAsia="en-US" w:bidi="ar-SA"/>
       </w:rPr>
     </w:rPrDefault>
     <w:pPrDefault/>
@@ -295,7 +1143,6 @@
     <w:lsdException w:name="HTML Sample" w:semiHidden="1" w:unhideWhenUsed="1"/>
     <w:lsdException w:name="HTML Typewriter" w:semiHidden="1" w:unhideWhenUsed="1"/>
     <w:lsdException w:name="HTML Variable" w:semiHidden="1" w:unhideWhenUsed="1"/>
-    <w:lsdException w:name="Normal Table" w:semiHidden="1" w:unhideWhenUsed="1"/>
     <w:lsdException w:name="annotation subject" w:semiHidden="1" w:unhideWhenUsed="1"/>
     <w:lsdException w:name="No List" w:semiHidden="1" w:unhideWhenUsed="1"/>
     <w:lsdException w:name="Outline List 1" w:semiHidden="1" w:unhideWhenUsed="1"/>
@@ -342,10 +1189,8 @@
     <w:lsdException w:name="Table Subtle 2" w:semiHidden="1" w:unhideWhenUsed="1"/>
     <w:lsdException w:name="Table Web 1" w:semiHidden="1" w:unhideWhenUsed="1"/>
     <w:lsdException w:name="Table Web 2" w:semiHidden="1" w:unhideWhenUsed="1"/>
-    <w:lsdException w:name="Table Web 3" w:semiHidden="1" w:unhideWhenUsed="1"/>
     <w:lsdException w:name="Balloon Text" w:semiHidden="1" w:unhideWhenUsed="1"/>
     <w:lsdException w:name="Table Grid" w:uiPriority="39"/>
-    <w:lsdException w:name="Table Theme" w:semiHidden="1" w:unhideWhenUsed="1"/>
     <w:lsdException w:name="Placeholder Text" w:semiHidden="1"/>
     <w:lsdException w:name="No Spacing" w:uiPriority="1" w:qFormat="1"/>
     <w:lsdException w:name="Light Shading" w:uiPriority="60"/>
@@ -570,6 +1415,241 @@
   <w:style w:type="paragraph" w:default="1" w:styleId="Normal">
     <w:name w:val="Normal"/>
     <w:qFormat/>
+    <w:rsid w:val="002F3CCC"/>
+    <w:rPr>
+      <w:sz w:val="24"/>
+      <w:szCs w:val="24"/>
+      <w:lang w:val="en-DE"/>
+    </w:rPr>
+  </w:style>
+  <w:style w:type="paragraph" w:styleId="Heading1">
+    <w:name w:val="heading 1"/>
+    <w:basedOn w:val="Normal"/>
+    <w:next w:val="Normal"/>
+    <w:link w:val="Heading1Char"/>
+    <w:uiPriority w:val="9"/>
+    <w:qFormat/>
+    <w:rsid w:val="006E55F9"/>
+    <w:pPr>
+      <w:keepNext/>
+      <w:keepLines/>
+      <w:numPr>
+        <w:numId w:val="3"/>
+      </w:numPr>
+      <w:spacing w:before="240"/>
+      <w:outlineLvl w:val="0"/>
+    </w:pPr>
+    <w:rPr>
+      <w:rFonts w:eastAsiaTheme="majorEastAsia" w:cstheme="majorBidi"/>
+      <w:sz w:val="32"/>
+      <w:szCs w:val="32"/>
+    </w:rPr>
+  </w:style>
+  <w:style w:type="paragraph" w:styleId="Heading2">
+    <w:name w:val="heading 2"/>
+    <w:basedOn w:val="Normal"/>
+    <w:next w:val="Normal"/>
+    <w:link w:val="Heading2Char"/>
+    <w:uiPriority w:val="9"/>
+    <w:unhideWhenUsed/>
+    <w:qFormat/>
+    <w:rsid w:val="006E55F9"/>
+    <w:pPr>
+      <w:keepNext/>
+      <w:keepLines/>
+      <w:numPr>
+        <w:ilvl w:val="1"/>
+        <w:numId w:val="3"/>
+      </w:numPr>
+      <w:spacing w:before="40"/>
+      <w:outlineLvl w:val="1"/>
+    </w:pPr>
+    <w:rPr>
+      <w:rFonts w:eastAsiaTheme="majorEastAsia" w:cstheme="majorBidi"/>
+      <w:sz w:val="26"/>
+      <w:szCs w:val="26"/>
+    </w:rPr>
+  </w:style>
+  <w:style w:type="paragraph" w:styleId="Heading3">
+    <w:name w:val="heading 3"/>
+    <w:basedOn w:val="Normal"/>
+    <w:next w:val="Normal"/>
+    <w:link w:val="Heading3Char"/>
+    <w:uiPriority w:val="9"/>
+    <w:unhideWhenUsed/>
+    <w:qFormat/>
+    <w:rsid w:val="006E55F9"/>
+    <w:pPr>
+      <w:keepNext/>
+      <w:keepLines/>
+      <w:numPr>
+        <w:ilvl w:val="2"/>
+        <w:numId w:val="3"/>
+      </w:numPr>
+      <w:spacing w:before="40"/>
+      <w:outlineLvl w:val="2"/>
+    </w:pPr>
+    <w:rPr>
+      <w:rFonts w:eastAsiaTheme="majorEastAsia" w:cstheme="majorBidi"/>
+    </w:rPr>
+  </w:style>
+  <w:style w:type="paragraph" w:styleId="Heading4">
+    <w:name w:val="heading 4"/>
+    <w:basedOn w:val="Normal"/>
+    <w:next w:val="Normal"/>
+    <w:link w:val="Heading4Char"/>
+    <w:autoRedefine/>
+    <w:uiPriority w:val="9"/>
+    <w:unhideWhenUsed/>
+    <w:qFormat/>
+    <w:rsid w:val="006E55F9"/>
+    <w:pPr>
+      <w:keepNext/>
+      <w:keepLines/>
+      <w:numPr>
+        <w:ilvl w:val="3"/>
+        <w:numId w:val="3"/>
+      </w:numPr>
+      <w:spacing w:before="40"/>
+      <w:outlineLvl w:val="3"/>
+    </w:pPr>
+    <w:rPr>
+      <w:rFonts w:eastAsiaTheme="majorEastAsia" w:cstheme="majorBidi"/>
+      <w:i/>
+      <w:iCs/>
+    </w:rPr>
+  </w:style>
+  <w:style w:type="paragraph" w:styleId="Heading5">
+    <w:name w:val="heading 5"/>
+    <w:basedOn w:val="Normal"/>
+    <w:next w:val="Normal"/>
+    <w:link w:val="Heading5Char"/>
+    <w:uiPriority w:val="9"/>
+    <w:semiHidden/>
+    <w:unhideWhenUsed/>
+    <w:qFormat/>
+    <w:rsid w:val="006E55F9"/>
+    <w:pPr>
+      <w:keepNext/>
+      <w:keepLines/>
+      <w:numPr>
+        <w:ilvl w:val="4"/>
+        <w:numId w:val="3"/>
+      </w:numPr>
+      <w:spacing w:before="40"/>
+      <w:outlineLvl w:val="4"/>
+    </w:pPr>
+    <w:rPr>
+      <w:rFonts w:eastAsiaTheme="majorEastAsia" w:cstheme="majorBidi"/>
+    </w:rPr>
+  </w:style>
+  <w:style w:type="paragraph" w:styleId="Heading6">
+    <w:name w:val="heading 6"/>
+    <w:basedOn w:val="Normal"/>
+    <w:next w:val="Normal"/>
+    <w:link w:val="Heading6Char"/>
+    <w:uiPriority w:val="9"/>
+    <w:semiHidden/>
+    <w:unhideWhenUsed/>
+    <w:qFormat/>
+    <w:rsid w:val="006E55F9"/>
+    <w:pPr>
+      <w:keepNext/>
+      <w:keepLines/>
+      <w:numPr>
+        <w:ilvl w:val="5"/>
+        <w:numId w:val="3"/>
+      </w:numPr>
+      <w:spacing w:before="40"/>
+      <w:outlineLvl w:val="5"/>
+    </w:pPr>
+    <w:rPr>
+      <w:rFonts w:asciiTheme="majorHAnsi" w:eastAsiaTheme="majorEastAsia" w:hAnsiTheme="majorHAnsi" w:cstheme="majorBidi"/>
+      <w:color w:val="243F60" w:themeColor="accent1" w:themeShade="7F"/>
+    </w:rPr>
+  </w:style>
+  <w:style w:type="paragraph" w:styleId="Heading7">
+    <w:name w:val="heading 7"/>
+    <w:basedOn w:val="Normal"/>
+    <w:next w:val="Normal"/>
+    <w:link w:val="Heading7Char"/>
+    <w:uiPriority w:val="9"/>
+    <w:semiHidden/>
+    <w:unhideWhenUsed/>
+    <w:qFormat/>
+    <w:rsid w:val="006E55F9"/>
+    <w:pPr>
+      <w:keepNext/>
+      <w:keepLines/>
+      <w:numPr>
+        <w:ilvl w:val="6"/>
+        <w:numId w:val="3"/>
+      </w:numPr>
+      <w:spacing w:before="40"/>
+      <w:outlineLvl w:val="6"/>
+    </w:pPr>
+    <w:rPr>
+      <w:rFonts w:asciiTheme="majorHAnsi" w:eastAsiaTheme="majorEastAsia" w:hAnsiTheme="majorHAnsi" w:cstheme="majorBidi"/>
+      <w:i/>
+      <w:iCs/>
+      <w:color w:val="243F60" w:themeColor="accent1" w:themeShade="7F"/>
+    </w:rPr>
+  </w:style>
+  <w:style w:type="paragraph" w:styleId="Heading8">
+    <w:name w:val="heading 8"/>
+    <w:basedOn w:val="Normal"/>
+    <w:next w:val="Normal"/>
+    <w:link w:val="Heading8Char"/>
+    <w:uiPriority w:val="9"/>
+    <w:semiHidden/>
+    <w:unhideWhenUsed/>
+    <w:qFormat/>
+    <w:rsid w:val="006E55F9"/>
+    <w:pPr>
+      <w:keepNext/>
+      <w:keepLines/>
+      <w:numPr>
+        <w:ilvl w:val="7"/>
+        <w:numId w:val="3"/>
+      </w:numPr>
+      <w:spacing w:before="40"/>
+      <w:outlineLvl w:val="7"/>
+    </w:pPr>
+    <w:rPr>
+      <w:rFonts w:asciiTheme="majorHAnsi" w:eastAsiaTheme="majorEastAsia" w:hAnsiTheme="majorHAnsi" w:cstheme="majorBidi"/>
+      <w:color w:val="272727" w:themeColor="text1" w:themeTint="D8"/>
+      <w:sz w:val="21"/>
+      <w:szCs w:val="21"/>
+    </w:rPr>
+  </w:style>
+  <w:style w:type="paragraph" w:styleId="Heading9">
+    <w:name w:val="heading 9"/>
+    <w:basedOn w:val="Normal"/>
+    <w:next w:val="Normal"/>
+    <w:link w:val="Heading9Char"/>
+    <w:uiPriority w:val="9"/>
+    <w:semiHidden/>
+    <w:unhideWhenUsed/>
+    <w:qFormat/>
+    <w:rsid w:val="006E55F9"/>
+    <w:pPr>
+      <w:keepNext/>
+      <w:keepLines/>
+      <w:numPr>
+        <w:ilvl w:val="8"/>
+        <w:numId w:val="3"/>
+      </w:numPr>
+      <w:spacing w:before="40"/>
+      <w:outlineLvl w:val="8"/>
+    </w:pPr>
+    <w:rPr>
+      <w:rFonts w:asciiTheme="majorHAnsi" w:eastAsiaTheme="majorEastAsia" w:hAnsiTheme="majorHAnsi" w:cstheme="majorBidi"/>
+      <w:i/>
+      <w:iCs/>
+      <w:color w:val="272727" w:themeColor="text1" w:themeTint="D8"/>
+      <w:sz w:val="21"/>
+      <w:szCs w:val="21"/>
+    </w:rPr>
   </w:style>
   <w:style w:type="character" w:default="1" w:styleId="DefaultParagraphFont">
     <w:name w:val="Default Paragraph Font"/>
@@ -598,11 +1678,90 @@
     <w:semiHidden/>
     <w:unhideWhenUsed/>
   </w:style>
+  <w:style w:type="paragraph" w:customStyle="1" w:styleId="Aufgabenberschrift">
+    <w:name w:val="Aufgabenüberschrift"/>
+    <w:basedOn w:val="Index1"/>
+    <w:link w:val="AufgabenberschriftZchn"/>
+    <w:rsid w:val="0003577F"/>
+    <w:pPr>
+      <w:spacing w:after="120"/>
+      <w:ind w:left="200" w:hanging="200"/>
+    </w:pPr>
+    <w:rPr>
+      <w:b/>
+    </w:rPr>
+  </w:style>
+  <w:style w:type="character" w:customStyle="1" w:styleId="AufgabenberschriftZchn">
+    <w:name w:val="Aufgabenüberschrift Zchn"/>
+    <w:basedOn w:val="DefaultParagraphFont"/>
+    <w:link w:val="Aufgabenberschrift"/>
+    <w:rsid w:val="0003577F"/>
+    <w:rPr>
+      <w:b/>
+      <w:sz w:val="24"/>
+      <w:szCs w:val="24"/>
+    </w:rPr>
+  </w:style>
+  <w:style w:type="paragraph" w:styleId="Index1">
+    <w:name w:val="index 1"/>
+    <w:basedOn w:val="Normal"/>
+    <w:next w:val="Normal"/>
+    <w:autoRedefine/>
+    <w:uiPriority w:val="99"/>
+    <w:semiHidden/>
+    <w:unhideWhenUsed/>
+    <w:rsid w:val="0003577F"/>
+    <w:pPr>
+      <w:ind w:left="220" w:hanging="220"/>
+    </w:pPr>
+  </w:style>
+  <w:style w:type="paragraph" w:styleId="Header">
+    <w:name w:val="header"/>
+    <w:basedOn w:val="Normal"/>
+    <w:link w:val="HeaderChar"/>
+    <w:uiPriority w:val="99"/>
+    <w:unhideWhenUsed/>
+    <w:rsid w:val="003D2EEB"/>
+    <w:pPr>
+      <w:tabs>
+        <w:tab w:val="center" w:pos="4536"/>
+        <w:tab w:val="right" w:pos="9072"/>
+      </w:tabs>
+    </w:pPr>
+  </w:style>
+  <w:style w:type="character" w:customStyle="1" w:styleId="HeaderChar">
+    <w:name w:val="Header Char"/>
+    <w:basedOn w:val="DefaultParagraphFont"/>
+    <w:link w:val="Header"/>
+    <w:uiPriority w:val="99"/>
+    <w:rsid w:val="003D2EEB"/>
+  </w:style>
+  <w:style w:type="paragraph" w:styleId="Footer">
+    <w:name w:val="footer"/>
+    <w:basedOn w:val="Normal"/>
+    <w:link w:val="FooterChar"/>
+    <w:uiPriority w:val="99"/>
+    <w:unhideWhenUsed/>
+    <w:rsid w:val="003D2EEB"/>
+    <w:pPr>
+      <w:tabs>
+        <w:tab w:val="center" w:pos="4536"/>
+        <w:tab w:val="right" w:pos="9072"/>
+      </w:tabs>
+    </w:pPr>
+  </w:style>
+  <w:style w:type="character" w:customStyle="1" w:styleId="FooterChar">
+    <w:name w:val="Footer Char"/>
+    <w:basedOn w:val="DefaultParagraphFont"/>
+    <w:link w:val="Footer"/>
+    <w:uiPriority w:val="99"/>
+    <w:rsid w:val="003D2EEB"/>
+  </w:style>
   <w:style w:type="table" w:styleId="TableGrid">
     <w:name w:val="Table Grid"/>
     <w:basedOn w:val="TableNormal"/>
     <w:uiPriority w:val="39"/>
-    <w:rsid w:val="00C40CB5"/>
+    <w:rsid w:val="003D2EEB"/>
     <w:tblPr>
       <w:tblBorders>
         <w:top w:val="single" w:sz="4" w:space="0" w:color="auto"/>
@@ -614,13 +1773,354 @@
       </w:tblBorders>
     </w:tblPr>
   </w:style>
+  <w:style w:type="paragraph" w:customStyle="1" w:styleId="test">
+    <w:name w:val="test"/>
+    <w:basedOn w:val="Normal"/>
+    <w:link w:val="testZchn"/>
+    <w:rsid w:val="00BD3F65"/>
+    <w:rPr>
+      <w:b/>
+    </w:rPr>
+  </w:style>
+  <w:style w:type="paragraph" w:customStyle="1" w:styleId="Aufgaben">
+    <w:name w:val="Aufgaben"/>
+    <w:basedOn w:val="Heading1"/>
+    <w:next w:val="Aufgabentext"/>
+    <w:link w:val="AufgabenZchn"/>
+    <w:qFormat/>
+    <w:rsid w:val="005A59A2"/>
+    <w:pPr>
+      <w:numPr>
+        <w:numId w:val="0"/>
+      </w:numPr>
+      <w:spacing w:before="120" w:after="120"/>
+    </w:pPr>
+    <w:rPr>
+      <w:b/>
+      <w:sz w:val="24"/>
+    </w:rPr>
+  </w:style>
+  <w:style w:type="character" w:customStyle="1" w:styleId="testZchn">
+    <w:name w:val="test Zchn"/>
+    <w:basedOn w:val="DefaultParagraphFont"/>
+    <w:link w:val="test"/>
+    <w:rsid w:val="00BD3F65"/>
+    <w:rPr>
+      <w:rFonts w:ascii="Roboto Condensed Light" w:hAnsi="Roboto Condensed Light"/>
+      <w:b/>
+    </w:rPr>
+  </w:style>
+  <w:style w:type="paragraph" w:customStyle="1" w:styleId="Aufgabentext">
+    <w:name w:val="Aufgabentext"/>
+    <w:basedOn w:val="Normal"/>
+    <w:link w:val="AufgabentextZchn"/>
+    <w:qFormat/>
+    <w:rsid w:val="00A058EE"/>
+  </w:style>
+  <w:style w:type="character" w:customStyle="1" w:styleId="AufgabenZchn">
+    <w:name w:val="Aufgaben Zchn"/>
+    <w:basedOn w:val="testZchn"/>
+    <w:link w:val="Aufgaben"/>
+    <w:rsid w:val="00A058EE"/>
+    <w:rPr>
+      <w:rFonts w:ascii="Roboto Condensed Light" w:eastAsiaTheme="majorEastAsia" w:hAnsi="Roboto Condensed Light" w:cstheme="majorBidi"/>
+      <w:b/>
+      <w:sz w:val="24"/>
+      <w:szCs w:val="32"/>
+    </w:rPr>
+  </w:style>
+  <w:style w:type="character" w:customStyle="1" w:styleId="Heading1Char">
+    <w:name w:val="Heading 1 Char"/>
+    <w:basedOn w:val="DefaultParagraphFont"/>
+    <w:link w:val="Heading1"/>
+    <w:uiPriority w:val="9"/>
+    <w:rsid w:val="006E55F9"/>
+    <w:rPr>
+      <w:rFonts w:ascii="Roboto Condensed Light" w:eastAsiaTheme="majorEastAsia" w:hAnsi="Roboto Condensed Light" w:cstheme="majorBidi"/>
+      <w:sz w:val="32"/>
+      <w:szCs w:val="32"/>
+    </w:rPr>
+  </w:style>
+  <w:style w:type="paragraph" w:styleId="BalloonText">
+    <w:name w:val="Balloon Text"/>
+    <w:basedOn w:val="Normal"/>
+    <w:link w:val="BalloonTextChar"/>
+    <w:uiPriority w:val="99"/>
+    <w:semiHidden/>
+    <w:unhideWhenUsed/>
+    <w:rsid w:val="00AC57CC"/>
+    <w:rPr>
+      <w:rFonts w:ascii="Segoe UI" w:hAnsi="Segoe UI" w:cs="Segoe UI"/>
+      <w:sz w:val="18"/>
+      <w:szCs w:val="18"/>
+    </w:rPr>
+  </w:style>
+  <w:style w:type="character" w:customStyle="1" w:styleId="AufgabentextZchn">
+    <w:name w:val="Aufgabentext Zchn"/>
+    <w:basedOn w:val="DefaultParagraphFont"/>
+    <w:link w:val="Aufgabentext"/>
+    <w:rsid w:val="00A058EE"/>
+    <w:rPr>
+      <w:rFonts w:ascii="Roboto Condensed Light" w:hAnsi="Roboto Condensed Light"/>
+    </w:rPr>
+  </w:style>
+  <w:style w:type="character" w:customStyle="1" w:styleId="BalloonTextChar">
+    <w:name w:val="Balloon Text Char"/>
+    <w:basedOn w:val="DefaultParagraphFont"/>
+    <w:link w:val="BalloonText"/>
+    <w:uiPriority w:val="99"/>
+    <w:semiHidden/>
+    <w:rsid w:val="00AC57CC"/>
+    <w:rPr>
+      <w:rFonts w:ascii="Segoe UI" w:hAnsi="Segoe UI" w:cs="Segoe UI"/>
+      <w:sz w:val="18"/>
+      <w:szCs w:val="18"/>
+    </w:rPr>
+  </w:style>
+  <w:style w:type="paragraph" w:styleId="NoSpacing">
+    <w:name w:val="No Spacing"/>
+    <w:uiPriority w:val="1"/>
+    <w:qFormat/>
+    <w:rsid w:val="006E55F9"/>
+    <w:rPr>
+      <w:rFonts w:ascii="Roboto Condensed Light" w:hAnsi="Roboto Condensed Light"/>
+    </w:rPr>
+  </w:style>
+  <w:style w:type="character" w:customStyle="1" w:styleId="Heading2Char">
+    <w:name w:val="Heading 2 Char"/>
+    <w:basedOn w:val="DefaultParagraphFont"/>
+    <w:link w:val="Heading2"/>
+    <w:uiPriority w:val="9"/>
+    <w:rsid w:val="006E55F9"/>
+    <w:rPr>
+      <w:rFonts w:ascii="Roboto Condensed Light" w:eastAsiaTheme="majorEastAsia" w:hAnsi="Roboto Condensed Light" w:cstheme="majorBidi"/>
+      <w:sz w:val="26"/>
+      <w:szCs w:val="26"/>
+    </w:rPr>
+  </w:style>
+  <w:style w:type="paragraph" w:styleId="Title">
+    <w:name w:val="Title"/>
+    <w:basedOn w:val="Normal"/>
+    <w:next w:val="Normal"/>
+    <w:link w:val="TitleChar"/>
+    <w:uiPriority w:val="10"/>
+    <w:qFormat/>
+    <w:rsid w:val="006E55F9"/>
+    <w:pPr>
+      <w:contextualSpacing/>
+    </w:pPr>
+    <w:rPr>
+      <w:rFonts w:eastAsiaTheme="majorEastAsia" w:cstheme="majorBidi"/>
+      <w:spacing w:val="-10"/>
+      <w:kern w:val="28"/>
+      <w:sz w:val="56"/>
+      <w:szCs w:val="56"/>
+    </w:rPr>
+  </w:style>
+  <w:style w:type="character" w:customStyle="1" w:styleId="TitleChar">
+    <w:name w:val="Title Char"/>
+    <w:basedOn w:val="DefaultParagraphFont"/>
+    <w:link w:val="Title"/>
+    <w:uiPriority w:val="10"/>
+    <w:rsid w:val="006E55F9"/>
+    <w:rPr>
+      <w:rFonts w:ascii="Roboto Condensed Light" w:eastAsiaTheme="majorEastAsia" w:hAnsi="Roboto Condensed Light" w:cstheme="majorBidi"/>
+      <w:spacing w:val="-10"/>
+      <w:kern w:val="28"/>
+      <w:sz w:val="56"/>
+      <w:szCs w:val="56"/>
+    </w:rPr>
+  </w:style>
+  <w:style w:type="paragraph" w:styleId="Subtitle">
+    <w:name w:val="Subtitle"/>
+    <w:basedOn w:val="Normal"/>
+    <w:next w:val="Normal"/>
+    <w:link w:val="SubtitleChar"/>
+    <w:uiPriority w:val="11"/>
+    <w:qFormat/>
+    <w:rsid w:val="006E55F9"/>
+    <w:pPr>
+      <w:numPr>
+        <w:ilvl w:val="1"/>
+      </w:numPr>
+      <w:spacing w:after="160"/>
+    </w:pPr>
+    <w:rPr>
+      <w:rFonts w:eastAsiaTheme="minorEastAsia"/>
+      <w:color w:val="5A5A5A" w:themeColor="text1" w:themeTint="A5"/>
+      <w:spacing w:val="15"/>
+    </w:rPr>
+  </w:style>
+  <w:style w:type="character" w:customStyle="1" w:styleId="SubtitleChar">
+    <w:name w:val="Subtitle Char"/>
+    <w:basedOn w:val="DefaultParagraphFont"/>
+    <w:link w:val="Subtitle"/>
+    <w:uiPriority w:val="11"/>
+    <w:rsid w:val="006E55F9"/>
+    <w:rPr>
+      <w:rFonts w:ascii="Roboto Condensed Light" w:eastAsiaTheme="minorEastAsia" w:hAnsi="Roboto Condensed Light"/>
+      <w:color w:val="5A5A5A" w:themeColor="text1" w:themeTint="A5"/>
+      <w:spacing w:val="15"/>
+    </w:rPr>
+  </w:style>
+  <w:style w:type="character" w:styleId="IntenseEmphasis">
+    <w:name w:val="Intense Emphasis"/>
+    <w:basedOn w:val="DefaultParagraphFont"/>
+    <w:uiPriority w:val="21"/>
+    <w:qFormat/>
+    <w:rsid w:val="006E55F9"/>
+    <w:rPr>
+      <w:i/>
+      <w:iCs/>
+      <w:color w:val="auto"/>
+    </w:rPr>
+  </w:style>
+  <w:style w:type="paragraph" w:styleId="IntenseQuote">
+    <w:name w:val="Intense Quote"/>
+    <w:basedOn w:val="Normal"/>
+    <w:next w:val="Normal"/>
+    <w:link w:val="IntenseQuoteChar"/>
+    <w:uiPriority w:val="30"/>
+    <w:qFormat/>
+    <w:rsid w:val="006E55F9"/>
+    <w:pPr>
+      <w:pBdr>
+        <w:top w:val="single" w:sz="4" w:space="10" w:color="4F81BD" w:themeColor="accent1"/>
+        <w:bottom w:val="single" w:sz="4" w:space="10" w:color="4F81BD" w:themeColor="accent1"/>
+      </w:pBdr>
+      <w:spacing w:before="360" w:after="360"/>
+      <w:ind w:left="864" w:right="864"/>
+      <w:jc w:val="center"/>
+    </w:pPr>
+    <w:rPr>
+      <w:i/>
+      <w:iCs/>
+    </w:rPr>
+  </w:style>
+  <w:style w:type="character" w:customStyle="1" w:styleId="IntenseQuoteChar">
+    <w:name w:val="Intense Quote Char"/>
+    <w:basedOn w:val="DefaultParagraphFont"/>
+    <w:link w:val="IntenseQuote"/>
+    <w:uiPriority w:val="30"/>
+    <w:rsid w:val="006E55F9"/>
+    <w:rPr>
+      <w:rFonts w:ascii="Roboto Condensed Light" w:hAnsi="Roboto Condensed Light"/>
+      <w:i/>
+      <w:iCs/>
+    </w:rPr>
+  </w:style>
+  <w:style w:type="character" w:styleId="IntenseReference">
+    <w:name w:val="Intense Reference"/>
+    <w:basedOn w:val="DefaultParagraphFont"/>
+    <w:uiPriority w:val="32"/>
+    <w:qFormat/>
+    <w:rsid w:val="006E55F9"/>
+    <w:rPr>
+      <w:b/>
+      <w:bCs/>
+      <w:smallCaps/>
+      <w:color w:val="auto"/>
+      <w:spacing w:val="5"/>
+    </w:rPr>
+  </w:style>
+  <w:style w:type="character" w:customStyle="1" w:styleId="Heading3Char">
+    <w:name w:val="Heading 3 Char"/>
+    <w:basedOn w:val="DefaultParagraphFont"/>
+    <w:link w:val="Heading3"/>
+    <w:uiPriority w:val="9"/>
+    <w:rsid w:val="006E55F9"/>
+    <w:rPr>
+      <w:rFonts w:ascii="Roboto Condensed Light" w:eastAsiaTheme="majorEastAsia" w:hAnsi="Roboto Condensed Light" w:cstheme="majorBidi"/>
+      <w:sz w:val="24"/>
+      <w:szCs w:val="24"/>
+    </w:rPr>
+  </w:style>
+  <w:style w:type="character" w:customStyle="1" w:styleId="Heading4Char">
+    <w:name w:val="Heading 4 Char"/>
+    <w:basedOn w:val="DefaultParagraphFont"/>
+    <w:link w:val="Heading4"/>
+    <w:uiPriority w:val="9"/>
+    <w:rsid w:val="006E55F9"/>
+    <w:rPr>
+      <w:rFonts w:ascii="Roboto Condensed Light" w:eastAsiaTheme="majorEastAsia" w:hAnsi="Roboto Condensed Light" w:cstheme="majorBidi"/>
+      <w:i/>
+      <w:iCs/>
+    </w:rPr>
+  </w:style>
+  <w:style w:type="character" w:customStyle="1" w:styleId="Heading5Char">
+    <w:name w:val="Heading 5 Char"/>
+    <w:basedOn w:val="DefaultParagraphFont"/>
+    <w:link w:val="Heading5"/>
+    <w:uiPriority w:val="9"/>
+    <w:semiHidden/>
+    <w:rsid w:val="006E55F9"/>
+    <w:rPr>
+      <w:rFonts w:ascii="Roboto Condensed Light" w:eastAsiaTheme="majorEastAsia" w:hAnsi="Roboto Condensed Light" w:cstheme="majorBidi"/>
+    </w:rPr>
+  </w:style>
+  <w:style w:type="character" w:customStyle="1" w:styleId="Heading6Char">
+    <w:name w:val="Heading 6 Char"/>
+    <w:basedOn w:val="DefaultParagraphFont"/>
+    <w:link w:val="Heading6"/>
+    <w:uiPriority w:val="9"/>
+    <w:semiHidden/>
+    <w:rsid w:val="006E55F9"/>
+    <w:rPr>
+      <w:rFonts w:asciiTheme="majorHAnsi" w:eastAsiaTheme="majorEastAsia" w:hAnsiTheme="majorHAnsi" w:cstheme="majorBidi"/>
+      <w:color w:val="243F60" w:themeColor="accent1" w:themeShade="7F"/>
+    </w:rPr>
+  </w:style>
+  <w:style w:type="character" w:customStyle="1" w:styleId="Heading7Char">
+    <w:name w:val="Heading 7 Char"/>
+    <w:basedOn w:val="DefaultParagraphFont"/>
+    <w:link w:val="Heading7"/>
+    <w:uiPriority w:val="9"/>
+    <w:semiHidden/>
+    <w:rsid w:val="006E55F9"/>
+    <w:rPr>
+      <w:rFonts w:asciiTheme="majorHAnsi" w:eastAsiaTheme="majorEastAsia" w:hAnsiTheme="majorHAnsi" w:cstheme="majorBidi"/>
+      <w:i/>
+      <w:iCs/>
+      <w:color w:val="243F60" w:themeColor="accent1" w:themeShade="7F"/>
+    </w:rPr>
+  </w:style>
+  <w:style w:type="character" w:customStyle="1" w:styleId="Heading8Char">
+    <w:name w:val="Heading 8 Char"/>
+    <w:basedOn w:val="DefaultParagraphFont"/>
+    <w:link w:val="Heading8"/>
+    <w:uiPriority w:val="9"/>
+    <w:semiHidden/>
+    <w:rsid w:val="006E55F9"/>
+    <w:rPr>
+      <w:rFonts w:asciiTheme="majorHAnsi" w:eastAsiaTheme="majorEastAsia" w:hAnsiTheme="majorHAnsi" w:cstheme="majorBidi"/>
+      <w:color w:val="272727" w:themeColor="text1" w:themeTint="D8"/>
+      <w:sz w:val="21"/>
+      <w:szCs w:val="21"/>
+    </w:rPr>
+  </w:style>
+  <w:style w:type="character" w:customStyle="1" w:styleId="Heading9Char">
+    <w:name w:val="Heading 9 Char"/>
+    <w:basedOn w:val="DefaultParagraphFont"/>
+    <w:link w:val="Heading9"/>
+    <w:uiPriority w:val="9"/>
+    <w:semiHidden/>
+    <w:rsid w:val="006E55F9"/>
+    <w:rPr>
+      <w:rFonts w:asciiTheme="majorHAnsi" w:eastAsiaTheme="majorEastAsia" w:hAnsiTheme="majorHAnsi" w:cstheme="majorBidi"/>
+      <w:i/>
+      <w:iCs/>
+      <w:color w:val="272727" w:themeColor="text1" w:themeTint="D8"/>
+      <w:sz w:val="21"/>
+      <w:szCs w:val="21"/>
+    </w:rPr>
+  </w:style>
 </w:styles>
 </file>
 
 <file path=word/theme/theme1.xml><?xml version="1.0" encoding="utf-8"?>
-<a:theme xmlns:a="http://schemas.openxmlformats.org/drawingml/2006/main" name="Office Theme">
+<a:theme xmlns:a="http://schemas.openxmlformats.org/drawingml/2006/main" name="Larissa">
   <a:themeElements>
-    <a:clrScheme name="Office">
+    <a:clrScheme name="Larissa">
       <a:dk1>
         <a:sysClr val="windowText" lastClr="000000"/>
       </a:dk1>
@@ -628,44 +2128,44 @@
         <a:sysClr val="window" lastClr="FFFFFF"/>
       </a:lt1>
       <a:dk2>
-        <a:srgbClr val="44546A"/>
+        <a:srgbClr val="1F497D"/>
       </a:dk2>
       <a:lt2>
-        <a:srgbClr val="E7E6E6"/>
+        <a:srgbClr val="EEECE1"/>
       </a:lt2>
       <a:accent1>
-        <a:srgbClr val="4472C4"/>
+        <a:srgbClr val="4F81BD"/>
       </a:accent1>
       <a:accent2>
-        <a:srgbClr val="ED7D31"/>
+        <a:srgbClr val="C0504D"/>
       </a:accent2>
       <a:accent3>
-        <a:srgbClr val="A5A5A5"/>
+        <a:srgbClr val="9BBB59"/>
       </a:accent3>
       <a:accent4>
-        <a:srgbClr val="FFC000"/>
+        <a:srgbClr val="8064A2"/>
       </a:accent4>
       <a:accent5>
-        <a:srgbClr val="5B9BD5"/>
+        <a:srgbClr val="4BACC6"/>
       </a:accent5>
       <a:accent6>
-        <a:srgbClr val="70AD47"/>
+        <a:srgbClr val="F79646"/>
       </a:accent6>
       <a:hlink>
-        <a:srgbClr val="0563C1"/>
+        <a:srgbClr val="0000FF"/>
       </a:hlink>
       <a:folHlink>
-        <a:srgbClr val="954F72"/>
+        <a:srgbClr val="800080"/>
       </a:folHlink>
     </a:clrScheme>
-    <a:fontScheme name="Office">
+    <a:fontScheme name="Larissa">
       <a:majorFont>
-        <a:latin typeface="Calibri Light" panose="020F0302020204030204"/>
+        <a:latin typeface="Cambria"/>
         <a:ea typeface=""/>
         <a:cs typeface=""/>
-        <a:font script="Jpan" typeface="游ゴシック Light"/>
+        <a:font script="Jpan" typeface="ＭＳ ゴシック"/>
         <a:font script="Hang" typeface="맑은 고딕"/>
-        <a:font script="Hans" typeface="等线 Light"/>
+        <a:font script="Hans" typeface="宋体"/>
         <a:font script="Hant" typeface="新細明體"/>
         <a:font script="Arab" typeface="Times New Roman"/>
         <a:font script="Hebr" typeface="Times New Roman"/>
@@ -693,31 +2193,14 @@
         <a:font script="Viet" typeface="Times New Roman"/>
         <a:font script="Uigh" typeface="Microsoft Uighur"/>
         <a:font script="Geor" typeface="Sylfaen"/>
-        <a:font script="Armn" typeface="Arial"/>
-        <a:font script="Bugi" typeface="Leelawadee UI"/>
-        <a:font script="Bopo" typeface="Microsoft JhengHei"/>
-        <a:font script="Java" typeface="Javanese Text"/>
-        <a:font script="Lisu" typeface="Segoe UI"/>
-        <a:font script="Mymr" typeface="Myanmar Text"/>
-        <a:font script="Nkoo" typeface="Ebrima"/>
-        <a:font script="Olck" typeface="Nirmala UI"/>
-        <a:font script="Osma" typeface="Ebrima"/>
-        <a:font script="Phag" typeface="Phagspa"/>
-        <a:font script="Syrn" typeface="Estrangelo Edessa"/>
-        <a:font script="Syrj" typeface="Estrangelo Edessa"/>
-        <a:font script="Syre" typeface="Estrangelo Edessa"/>
-        <a:font script="Sora" typeface="Nirmala UI"/>
-        <a:font script="Tale" typeface="Microsoft Tai Le"/>
-        <a:font script="Talu" typeface="Microsoft New Tai Lue"/>
-        <a:font script="Tfng" typeface="Ebrima"/>
       </a:majorFont>
       <a:minorFont>
-        <a:latin typeface="Calibri" panose="020F0502020204030204"/>
+        <a:latin typeface="Calibri"/>
         <a:ea typeface=""/>
         <a:cs typeface=""/>
-        <a:font script="Jpan" typeface="游明朝"/>
+        <a:font script="Jpan" typeface="ＭＳ 明朝"/>
         <a:font script="Hang" typeface="맑은 고딕"/>
-        <a:font script="Hans" typeface="等线"/>
+        <a:font script="Hans" typeface="宋体"/>
         <a:font script="Hant" typeface="新細明體"/>
         <a:font script="Arab" typeface="Arial"/>
         <a:font script="Hebr" typeface="Arial"/>
@@ -745,26 +2228,9 @@
         <a:font script="Viet" typeface="Arial"/>
         <a:font script="Uigh" typeface="Microsoft Uighur"/>
         <a:font script="Geor" typeface="Sylfaen"/>
-        <a:font script="Armn" typeface="Arial"/>
-        <a:font script="Bugi" typeface="Leelawadee UI"/>
-        <a:font script="Bopo" typeface="Microsoft JhengHei"/>
-        <a:font script="Java" typeface="Javanese Text"/>
-        <a:font script="Lisu" typeface="Segoe UI"/>
-        <a:font script="Mymr" typeface="Myanmar Text"/>
-        <a:font script="Nkoo" typeface="Ebrima"/>
-        <a:font script="Olck" typeface="Nirmala UI"/>
-        <a:font script="Osma" typeface="Ebrima"/>
-        <a:font script="Phag" typeface="Phagspa"/>
-        <a:font script="Syrn" typeface="Estrangelo Edessa"/>
-        <a:font script="Syrj" typeface="Estrangelo Edessa"/>
-        <a:font script="Syre" typeface="Estrangelo Edessa"/>
-        <a:font script="Sora" typeface="Nirmala UI"/>
-        <a:font script="Tale" typeface="Microsoft Tai Le"/>
-        <a:font script="Talu" typeface="Microsoft New Tai Lue"/>
-        <a:font script="Tfng" typeface="Ebrima"/>
       </a:minorFont>
     </a:fontScheme>
-    <a:fmtScheme name="Office">
+    <a:fmtScheme name="Larissa">
       <a:fillStyleLst>
         <a:solidFill>
           <a:schemeClr val="phClr"/>
@@ -773,141 +2239,165 @@
           <a:gsLst>
             <a:gs pos="0">
               <a:schemeClr val="phClr">
-                <a:lumMod val="110000"/>
-                <a:satMod val="105000"/>
-                <a:tint val="67000"/>
+                <a:tint val="50000"/>
+                <a:satMod val="300000"/>
               </a:schemeClr>
             </a:gs>
-            <a:gs pos="50000">
+            <a:gs pos="35000">
               <a:schemeClr val="phClr">
-                <a:lumMod val="105000"/>
-                <a:satMod val="103000"/>
-                <a:tint val="73000"/>
+                <a:tint val="37000"/>
+                <a:satMod val="300000"/>
               </a:schemeClr>
             </a:gs>
             <a:gs pos="100000">
               <a:schemeClr val="phClr">
-                <a:lumMod val="105000"/>
-                <a:satMod val="109000"/>
-                <a:tint val="81000"/>
+                <a:tint val="15000"/>
+                <a:satMod val="350000"/>
               </a:schemeClr>
             </a:gs>
           </a:gsLst>
-          <a:lin ang="5400000" scaled="0"/>
+          <a:lin ang="16200000" scaled="1"/>
         </a:gradFill>
         <a:gradFill rotWithShape="1">
           <a:gsLst>
             <a:gs pos="0">
               <a:schemeClr val="phClr">
-                <a:satMod val="103000"/>
-                <a:lumMod val="102000"/>
-                <a:tint val="94000"/>
+                <a:shade val="51000"/>
+                <a:satMod val="130000"/>
               </a:schemeClr>
             </a:gs>
-            <a:gs pos="50000">
+            <a:gs pos="80000">
               <a:schemeClr val="phClr">
-                <a:satMod val="110000"/>
-                <a:lumMod val="100000"/>
-                <a:shade val="100000"/>
+                <a:shade val="93000"/>
+                <a:satMod val="130000"/>
               </a:schemeClr>
             </a:gs>
             <a:gs pos="100000">
               <a:schemeClr val="phClr">
-                <a:lumMod val="99000"/>
-                <a:satMod val="120000"/>
-                <a:shade val="78000"/>
+                <a:shade val="94000"/>
+                <a:satMod val="135000"/>
               </a:schemeClr>
             </a:gs>
           </a:gsLst>
-          <a:lin ang="5400000" scaled="0"/>
+          <a:lin ang="16200000" scaled="0"/>
         </a:gradFill>
       </a:fillStyleLst>
       <a:lnStyleLst>
-        <a:ln w="6350" cap="flat" cmpd="sng" algn="ctr">
+        <a:ln w="9525" cap="flat" cmpd="sng" algn="ctr">
+          <a:solidFill>
+            <a:schemeClr val="phClr">
+              <a:shade val="95000"/>
+              <a:satMod val="105000"/>
+            </a:schemeClr>
+          </a:solidFill>
+          <a:prstDash val="solid"/>
+        </a:ln>
+        <a:ln w="25400" cap="flat" cmpd="sng" algn="ctr">
           <a:solidFill>
             <a:schemeClr val="phClr"/>
           </a:solidFill>
           <a:prstDash val="solid"/>
-          <a:miter lim="800000"/>
         </a:ln>
-        <a:ln w="12700" cap="flat" cmpd="sng" algn="ctr">
+        <a:ln w="38100" cap="flat" cmpd="sng" algn="ctr">
           <a:solidFill>
             <a:schemeClr val="phClr"/>
           </a:solidFill>
           <a:prstDash val="solid"/>
-          <a:miter lim="800000"/>
-        </a:ln>
-        <a:ln w="19050" cap="flat" cmpd="sng" algn="ctr">
-          <a:solidFill>
-            <a:schemeClr val="phClr"/>
-          </a:solidFill>
-          <a:prstDash val="solid"/>
-          <a:miter lim="800000"/>
         </a:ln>
       </a:lnStyleLst>
       <a:effectStyleLst>
         <a:effectStyle>
-          <a:effectLst/>
-        </a:effectStyle>
-        <a:effectStyle>
-          <a:effectLst/>
+          <a:effectLst>
+            <a:outerShdw blurRad="40000" dist="20000" dir="5400000" rotWithShape="0">
+              <a:srgbClr val="000000">
+                <a:alpha val="38000"/>
+              </a:srgbClr>
+            </a:outerShdw>
+          </a:effectLst>
         </a:effectStyle>
         <a:effectStyle>
           <a:effectLst>
-            <a:outerShdw blurRad="57150" dist="19050" dir="5400000" algn="ctr" rotWithShape="0">
+            <a:outerShdw blurRad="40000" dist="23000" dir="5400000" rotWithShape="0">
               <a:srgbClr val="000000">
-                <a:alpha val="63000"/>
+                <a:alpha val="35000"/>
               </a:srgbClr>
             </a:outerShdw>
           </a:effectLst>
+        </a:effectStyle>
+        <a:effectStyle>
+          <a:effectLst>
+            <a:outerShdw blurRad="40000" dist="23000" dir="5400000" rotWithShape="0">
+              <a:srgbClr val="000000">
+                <a:alpha val="35000"/>
+              </a:srgbClr>
+            </a:outerShdw>
+          </a:effectLst>
+          <a:scene3d>
+            <a:camera prst="orthographicFront">
+              <a:rot lat="0" lon="0" rev="0"/>
+            </a:camera>
+            <a:lightRig rig="threePt" dir="t">
+              <a:rot lat="0" lon="0" rev="1200000"/>
+            </a:lightRig>
+          </a:scene3d>
+          <a:sp3d>
+            <a:bevelT w="63500" h="25400"/>
+          </a:sp3d>
         </a:effectStyle>
       </a:effectStyleLst>
       <a:bgFillStyleLst>
         <a:solidFill>
           <a:schemeClr val="phClr"/>
         </a:solidFill>
-        <a:solidFill>
-          <a:schemeClr val="phClr">
-            <a:tint val="95000"/>
-            <a:satMod val="170000"/>
-          </a:schemeClr>
-        </a:solidFill>
         <a:gradFill rotWithShape="1">
           <a:gsLst>
             <a:gs pos="0">
               <a:schemeClr val="phClr">
-                <a:tint val="93000"/>
-                <a:satMod val="150000"/>
-                <a:shade val="98000"/>
-                <a:lumMod val="102000"/>
+                <a:tint val="40000"/>
+                <a:satMod val="350000"/>
               </a:schemeClr>
             </a:gs>
-            <a:gs pos="50000">
+            <a:gs pos="40000">
               <a:schemeClr val="phClr">
-                <a:tint val="98000"/>
-                <a:satMod val="130000"/>
-                <a:shade val="90000"/>
-                <a:lumMod val="103000"/>
+                <a:tint val="45000"/>
+                <a:shade val="99000"/>
+                <a:satMod val="350000"/>
               </a:schemeClr>
             </a:gs>
             <a:gs pos="100000">
               <a:schemeClr val="phClr">
-                <a:shade val="63000"/>
-                <a:satMod val="120000"/>
+                <a:shade val="20000"/>
+                <a:satMod val="255000"/>
               </a:schemeClr>
             </a:gs>
           </a:gsLst>
-          <a:lin ang="5400000" scaled="0"/>
+          <a:path path="circle">
+            <a:fillToRect l="50000" t="-80000" r="50000" b="180000"/>
+          </a:path>
+        </a:gradFill>
+        <a:gradFill rotWithShape="1">
+          <a:gsLst>
+            <a:gs pos="0">
+              <a:schemeClr val="phClr">
+                <a:tint val="80000"/>
+                <a:satMod val="300000"/>
+              </a:schemeClr>
+            </a:gs>
+            <a:gs pos="100000">
+              <a:schemeClr val="phClr">
+                <a:shade val="30000"/>
+                <a:satMod val="200000"/>
+              </a:schemeClr>
+            </a:gs>
+          </a:gsLst>
+          <a:path path="circle">
+            <a:fillToRect l="50000" t="50000" r="50000" b="50000"/>
+          </a:path>
         </a:gradFill>
       </a:bgFillStyleLst>
     </a:fmtScheme>
   </a:themeElements>
   <a:objectDefaults/>
   <a:extraClrSchemeLst/>
-  <a:extLst>
-    <a:ext uri="{05A4C25C-085E-4340-85A3-A5531E510DB2}">
-      <thm15:themeFamily xmlns:thm15="http://schemas.microsoft.com/office/thememl/2012/main" name="Office Theme" id="{62F939B6-93AF-4DB8-9C6B-D6C7DFDC589F}" vid="{4A3C46E8-61CC-4603-A589-7422A47A8E4A}"/>
-    </a:ext>
-  </a:extLst>
 </a:theme>
 </file>
</xml_diff>